<commit_message>
Documentação - Sprint 1
</commit_message>
<xml_diff>
--- a/Documentação.docx
+++ b/Documentação.docx
@@ -1321,6 +1321,33 @@
     </w:p>
     <w:p>
       <w:pPr>
+        <w:ind w:left="568"/>
+        <w:rPr>
+          <w:rFonts w:ascii="Arial" w:hAnsi="Arial" w:cs="Arial"/>
+          <w:sz w:val="24"/>
+        </w:rPr>
+      </w:pPr>
+    </w:p>
+    <w:p>
+      <w:pPr>
+        <w:ind w:left="568"/>
+        <w:rPr>
+          <w:rFonts w:ascii="Arial" w:hAnsi="Arial" w:cs="Arial"/>
+          <w:sz w:val="24"/>
+        </w:rPr>
+      </w:pPr>
+    </w:p>
+    <w:p>
+      <w:pPr>
+        <w:pStyle w:val="Corpodetexto"/>
+        <w:spacing w:line="360" w:lineRule="auto"/>
+        <w:rPr>
+          <w:rFonts w:ascii="Arial" w:hAnsi="Arial" w:cs="Arial"/>
+        </w:rPr>
+      </w:pPr>
+    </w:p>
+    <w:p>
+      <w:pPr>
         <w:pStyle w:val="Corpodetexto"/>
         <w:spacing w:line="360" w:lineRule="auto"/>
         <w:rPr>
@@ -1343,7 +1370,6 @@
         <w:rPr>
           <w:rFonts w:ascii="Arial" w:hAnsi="Arial" w:cs="Arial"/>
         </w:rPr>
-        <w:lastRenderedPageBreak/>
         <w:t>ABSTRACT</w:t>
       </w:r>
     </w:p>
@@ -1677,21 +1703,7 @@
                 <w:rStyle w:val="Hyperlink"/>
                 <w:noProof/>
               </w:rPr>
-              <w:t>INTR</w:t>
-            </w:r>
-            <w:r>
-              <w:rPr>
-                <w:rStyle w:val="Hyperlink"/>
-                <w:noProof/>
-              </w:rPr>
-              <w:t>O</w:t>
-            </w:r>
-            <w:r>
-              <w:rPr>
-                <w:rStyle w:val="Hyperlink"/>
-                <w:noProof/>
-              </w:rPr>
-              <w:t>DUÇÃO</w:t>
+              <w:t>INTRODUÇÃO</w:t>
             </w:r>
             <w:r>
               <w:rPr>
@@ -3300,6 +3312,125 @@
               <w14:ligatures w14:val="standardContextual"/>
             </w:rPr>
           </w:pPr>
+          <w:hyperlink w:anchor="_Toc208311270" w:history="1">
+            <w:r>
+              <w:rPr>
+                <w:rStyle w:val="Hyperlink"/>
+                <w:noProof/>
+              </w:rPr>
+              <w:drawing>
+                <wp:inline distT="0" distB="0" distL="0" distR="0" wp14:anchorId="3D0DA385" wp14:editId="4F46F7A9">
+                  <wp:extent cx="5070475" cy="2324317"/>
+                  <wp:effectExtent l="0" t="0" r="0" b="0"/>
+                  <wp:docPr id="1974884700" name="Imagem 4" descr="Interface gráfica do usuário&#10;&#10;O conteúdo gerado por IA pode estar incorreto."/>
+                  <wp:cNvGraphicFramePr>
+                    <a:graphicFrameLocks xmlns:a="http://schemas.openxmlformats.org/drawingml/2006/main" noChangeAspect="1"/>
+                  </wp:cNvGraphicFramePr>
+                  <a:graphic xmlns:a="http://schemas.openxmlformats.org/drawingml/2006/main">
+                    <a:graphicData uri="http://schemas.openxmlformats.org/drawingml/2006/picture">
+                      <pic:pic xmlns:pic="http://schemas.openxmlformats.org/drawingml/2006/picture">
+                        <pic:nvPicPr>
+                          <pic:cNvPr id="935438254" name="Imagem 4" descr="Interface gráfica do usuário&#10;&#10;O conteúdo gerado por IA pode estar incorreto."/>
+                          <pic:cNvPicPr>
+                            <a:picLocks noChangeAspect="1" noChangeArrowheads="1"/>
+                          </pic:cNvPicPr>
+                        </pic:nvPicPr>
+                        <pic:blipFill>
+                          <a:blip r:embed="rId9">
+                            <a:extLst>
+                              <a:ext uri="{28A0092B-C50C-407E-A947-70E740481C1C}">
+                                <a14:useLocalDpi xmlns:a14="http://schemas.microsoft.com/office/drawing/2010/main" val="0"/>
+                              </a:ext>
+                            </a:extLst>
+                          </a:blip>
+                          <a:srcRect/>
+                          <a:stretch>
+                            <a:fillRect/>
+                          </a:stretch>
+                        </pic:blipFill>
+                        <pic:spPr bwMode="auto">
+                          <a:xfrm>
+                            <a:off x="0" y="0"/>
+                            <a:ext cx="5079008" cy="2328228"/>
+                          </a:xfrm>
+                          <a:prstGeom prst="rect">
+                            <a:avLst/>
+                          </a:prstGeom>
+                          <a:noFill/>
+                          <a:ln>
+                            <a:noFill/>
+                          </a:ln>
+                        </pic:spPr>
+                      </pic:pic>
+                    </a:graphicData>
+                  </a:graphic>
+                </wp:inline>
+              </w:drawing>
+            </w:r>
+            <w:r>
+              <w:rPr>
+                <w:noProof/>
+                <w:webHidden/>
+              </w:rPr>
+              <w:tab/>
+            </w:r>
+            <w:r>
+              <w:rPr>
+                <w:noProof/>
+                <w:webHidden/>
+              </w:rPr>
+              <w:fldChar w:fldCharType="begin"/>
+            </w:r>
+            <w:r>
+              <w:rPr>
+                <w:noProof/>
+                <w:webHidden/>
+              </w:rPr>
+              <w:instrText xml:space="preserve"> PAGEREF _Toc208311270 \h </w:instrText>
+            </w:r>
+            <w:r>
+              <w:rPr>
+                <w:noProof/>
+                <w:webHidden/>
+              </w:rPr>
+            </w:r>
+            <w:r>
+              <w:rPr>
+                <w:noProof/>
+                <w:webHidden/>
+              </w:rPr>
+              <w:fldChar w:fldCharType="separate"/>
+            </w:r>
+            <w:r>
+              <w:rPr>
+                <w:noProof/>
+                <w:webHidden/>
+              </w:rPr>
+              <w:t>18</w:t>
+            </w:r>
+            <w:r>
+              <w:rPr>
+                <w:noProof/>
+                <w:webHidden/>
+              </w:rPr>
+              <w:fldChar w:fldCharType="end"/>
+            </w:r>
+          </w:hyperlink>
+        </w:p>
+        <w:p>
+          <w:pPr>
+            <w:pStyle w:val="Sumrio2"/>
+            <w:tabs>
+              <w:tab w:val="right" w:leader="dot" w:pos="9065"/>
+            </w:tabs>
+            <w:rPr>
+              <w:rFonts w:asciiTheme="minorHAnsi" w:eastAsiaTheme="minorEastAsia" w:hAnsiTheme="minorHAnsi" w:cstheme="minorBidi"/>
+              <w:noProof/>
+              <w:kern w:val="2"/>
+              <w:lang w:val="pt-BR" w:eastAsia="pt-BR"/>
+              <w14:ligatures w14:val="standardContextual"/>
+            </w:rPr>
+          </w:pPr>
           <w:hyperlink w:anchor="_Toc208311271" w:history="1">
             <w:r>
               <w:rPr>
@@ -4534,7 +4665,7 @@
                     <pic:cNvPicPr/>
                   </pic:nvPicPr>
                   <pic:blipFill>
-                    <a:blip r:embed="rId9"/>
+                    <a:blip r:embed="rId10"/>
                     <a:stretch>
                       <a:fillRect/>
                     </a:stretch>
@@ -4616,7 +4747,7 @@
           <w:rFonts w:ascii="Arial" w:hAnsi="Arial" w:cs="Arial"/>
         </w:rPr>
         <w:sectPr>
-          <w:headerReference w:type="default" r:id="rId10"/>
+          <w:headerReference w:type="default" r:id="rId11"/>
           <w:pgSz w:w="11910" w:h="16840"/>
           <w:pgMar w:top="1701" w:right="1134" w:bottom="1134" w:left="1701" w:header="712" w:footer="0" w:gutter="0"/>
           <w:cols w:space="720"/>
@@ -5314,7 +5445,7 @@
                     <pic:cNvPicPr/>
                   </pic:nvPicPr>
                   <pic:blipFill>
-                    <a:blip r:embed="rId11"/>
+                    <a:blip r:embed="rId12"/>
                     <a:stretch>
                       <a:fillRect/>
                     </a:stretch>
@@ -5473,7 +5604,7 @@
                     </pic:cNvPicPr>
                   </pic:nvPicPr>
                   <pic:blipFill>
-                    <a:blip r:embed="rId12">
+                    <a:blip r:embed="rId13">
                       <a:extLst>
                         <a:ext uri="{28A0092B-C50C-407E-A947-70E740481C1C}">
                           <a14:useLocalDpi xmlns:a14="http://schemas.microsoft.com/office/drawing/2010/main" val="0"/>
@@ -5642,7 +5773,7 @@
                     </pic:cNvPicPr>
                   </pic:nvPicPr>
                   <pic:blipFill>
-                    <a:blip r:embed="rId13">
+                    <a:blip r:embed="rId14">
                       <a:extLst>
                         <a:ext uri="{28A0092B-C50C-407E-A947-70E740481C1C}">
                           <a14:useLocalDpi xmlns:a14="http://schemas.microsoft.com/office/drawing/2010/main" val="0"/>
@@ -6193,87 +6324,7 @@
           <w:szCs w:val="24"/>
           <w:lang w:val="pt-BR"/>
         </w:rPr>
-        <w:t xml:space="preserve">Para desenvolver o nosso trabalho utilizamos o </w:t>
-      </w:r>
-      <w:proofErr w:type="spellStart"/>
-      <w:r>
-        <w:rPr>
-          <w:rFonts w:ascii="Arial" w:hAnsi="Arial" w:cs="Arial"/>
-          <w:sz w:val="24"/>
-          <w:szCs w:val="24"/>
-          <w:lang w:val="pt-BR"/>
-        </w:rPr>
-        <w:t>Figma</w:t>
-      </w:r>
-      <w:proofErr w:type="spellEnd"/>
-      <w:r>
-        <w:rPr>
-          <w:rFonts w:ascii="Arial" w:hAnsi="Arial" w:cs="Arial"/>
-          <w:sz w:val="24"/>
-          <w:szCs w:val="24"/>
-          <w:lang w:val="pt-BR"/>
-        </w:rPr>
-        <w:t xml:space="preserve"> e o </w:t>
-      </w:r>
-      <w:proofErr w:type="spellStart"/>
-      <w:r>
-        <w:rPr>
-          <w:rFonts w:ascii="Arial" w:hAnsi="Arial" w:cs="Arial"/>
-          <w:sz w:val="24"/>
-          <w:szCs w:val="24"/>
-          <w:lang w:val="pt-BR"/>
-        </w:rPr>
-        <w:t>Canva</w:t>
-      </w:r>
-      <w:proofErr w:type="spellEnd"/>
-      <w:r>
-        <w:rPr>
-          <w:rFonts w:ascii="Arial" w:hAnsi="Arial" w:cs="Arial"/>
-          <w:sz w:val="24"/>
-          <w:szCs w:val="24"/>
-          <w:lang w:val="pt-BR"/>
-        </w:rPr>
-        <w:t xml:space="preserve">, que são ferramentas digitais voltadas ao design, cada uma com focos distintos. O Figma é uma plataforma colaborativa baseada em nuvem, utilizada para criação de interfaces, protótipos e layouts de aplicativos e sites, permitindo a edição simultânea por múltiplos usuários e integração com outras plataformas. Já o </w:t>
-      </w:r>
-      <w:proofErr w:type="spellStart"/>
-      <w:r>
-        <w:rPr>
-          <w:rFonts w:ascii="Arial" w:hAnsi="Arial" w:cs="Arial"/>
-          <w:sz w:val="24"/>
-          <w:szCs w:val="24"/>
-          <w:lang w:val="pt-BR"/>
-        </w:rPr>
-        <w:t>Canva</w:t>
-      </w:r>
-      <w:proofErr w:type="spellEnd"/>
-      <w:r>
-        <w:rPr>
-          <w:rFonts w:ascii="Arial" w:hAnsi="Arial" w:cs="Arial"/>
-          <w:sz w:val="24"/>
-          <w:szCs w:val="24"/>
-          <w:lang w:val="pt-BR"/>
-        </w:rPr>
-        <w:t xml:space="preserve"> é uma ferramenta de design gráfico que possibilita a produção de materiais visuais, como apresentações, banners e posts para redes sociais, oferecendo </w:t>
-      </w:r>
-      <w:proofErr w:type="spellStart"/>
-      <w:r>
-        <w:rPr>
-          <w:rFonts w:ascii="Arial" w:hAnsi="Arial" w:cs="Arial"/>
-          <w:sz w:val="24"/>
-          <w:szCs w:val="24"/>
-          <w:lang w:val="pt-BR"/>
-        </w:rPr>
-        <w:t>templates</w:t>
-      </w:r>
-      <w:proofErr w:type="spellEnd"/>
-      <w:r>
-        <w:rPr>
-          <w:rFonts w:ascii="Arial" w:hAnsi="Arial" w:cs="Arial"/>
-          <w:sz w:val="24"/>
-          <w:szCs w:val="24"/>
-          <w:lang w:val="pt-BR"/>
-        </w:rPr>
-        <w:t>, imagens e ícones, de maneira intuitiva e acessível para profissionais e iniciantes.</w:t>
+        <w:t>Para desenvolver o nosso trabalho utilizamos o Figma e o Canva, que são ferramentas digitais voltadas ao design, cada uma com focos distintos. O Figma é uma plataforma colaborativa baseada em nuvem, utilizada para criação de interfaces, protótipos e layouts de aplicativos e sites, permitindo a edição simultânea por múltiplos usuários e integração com outras plataformas. Já o Canva é uma ferramenta de design gráfico que possibilita a produção de materiais visuais, como apresentações, banners e posts para redes sociais, oferecendo templates, imagens e ícones, de maneira intuitiva e acessível para profissionais e iniciantes.</w:t>
       </w:r>
     </w:p>
     <w:p>
@@ -6305,67 +6356,7 @@
           <w:lang w:val="pt-BR"/>
         </w:rPr>
         <w:lastRenderedPageBreak/>
-        <w:t xml:space="preserve">desenvolvimento web, como o HTML, que estrutura o conteúdo das páginas, o CSS, responsável pela estilização e aparência visual, e o </w:t>
-      </w:r>
-      <w:proofErr w:type="spellStart"/>
-      <w:r>
-        <w:rPr>
-          <w:rFonts w:ascii="Arial" w:hAnsi="Arial" w:cs="Arial"/>
-          <w:sz w:val="24"/>
-          <w:szCs w:val="24"/>
-          <w:lang w:val="pt-BR"/>
-        </w:rPr>
-        <w:t>JavaScript</w:t>
-      </w:r>
-      <w:proofErr w:type="spellEnd"/>
-      <w:r>
-        <w:rPr>
-          <w:rFonts w:ascii="Arial" w:hAnsi="Arial" w:cs="Arial"/>
-          <w:sz w:val="24"/>
-          <w:szCs w:val="24"/>
-          <w:lang w:val="pt-BR"/>
-        </w:rPr>
-        <w:t xml:space="preserve">, que adiciona dinamismo e interatividade aos elementos. A combinação dessas linguagens, junto ao design produzido no </w:t>
-      </w:r>
-      <w:proofErr w:type="spellStart"/>
-      <w:r>
-        <w:rPr>
-          <w:rFonts w:ascii="Arial" w:hAnsi="Arial" w:cs="Arial"/>
-          <w:sz w:val="24"/>
-          <w:szCs w:val="24"/>
-          <w:lang w:val="pt-BR"/>
-        </w:rPr>
-        <w:t>Figma</w:t>
-      </w:r>
-      <w:proofErr w:type="spellEnd"/>
-      <w:r>
-        <w:rPr>
-          <w:rFonts w:ascii="Arial" w:hAnsi="Arial" w:cs="Arial"/>
-          <w:sz w:val="24"/>
-          <w:szCs w:val="24"/>
-          <w:lang w:val="pt-BR"/>
-        </w:rPr>
-        <w:t xml:space="preserve"> e no </w:t>
-      </w:r>
-      <w:proofErr w:type="spellStart"/>
-      <w:r>
-        <w:rPr>
-          <w:rFonts w:ascii="Arial" w:hAnsi="Arial" w:cs="Arial"/>
-          <w:sz w:val="24"/>
-          <w:szCs w:val="24"/>
-          <w:lang w:val="pt-BR"/>
-        </w:rPr>
-        <w:t>Canva</w:t>
-      </w:r>
-      <w:proofErr w:type="spellEnd"/>
-      <w:r>
-        <w:rPr>
-          <w:rFonts w:ascii="Arial" w:hAnsi="Arial" w:cs="Arial"/>
-          <w:sz w:val="24"/>
-          <w:szCs w:val="24"/>
-          <w:lang w:val="pt-BR"/>
-        </w:rPr>
-        <w:t>, garante não apenas a estética, mas também a funcionalidade e a usabilidade do projeto</w:t>
+        <w:t>desenvolvimento web, como o HTML, que estrutura o conteúdo das páginas, o CSS, responsável pela estilização e aparência visual, e o JavaScript, que adiciona dinamismo e interatividade aos elementos. A combinação dessas linguagens, junto ao design produzido no Figma e no Canva, garante não apenas a estética, mas também a funcionalidade e a usabilidade do projeto</w:t>
       </w:r>
     </w:p>
     <w:p>
@@ -6717,7 +6708,7 @@
                     </pic:cNvPicPr>
                   </pic:nvPicPr>
                   <pic:blipFill>
-                    <a:blip r:embed="rId14">
+                    <a:blip r:embed="rId15">
                       <a:extLst>
                         <a:ext uri="{28A0092B-C50C-407E-A947-70E740481C1C}">
                           <a14:useLocalDpi xmlns:a14="http://schemas.microsoft.com/office/drawing/2010/main" val="0"/>
@@ -6828,8 +6819,7 @@
         <w:ind w:firstLine="710"/>
         <w:jc w:val="center"/>
         <w:rPr>
-          <w:sz w:val="24"/>
-          <w:szCs w:val="24"/>
+          <w:rFonts w:ascii="Arial" w:hAnsi="Arial" w:cs="Arial"/>
         </w:rPr>
       </w:pPr>
       <w:r>
@@ -6856,21 +6846,26 @@
         </w:rPr>
         <w:t xml:space="preserve">Prototipo página inicial </w:t>
       </w:r>
-    </w:p>
-    <w:p>
-      <w:pPr>
+      <w:bookmarkStart w:id="19" w:name="_Toc208311270"/>
+    </w:p>
+    <w:p>
+      <w:pPr>
+        <w:spacing w:line="360" w:lineRule="auto"/>
+        <w:ind w:firstLine="710"/>
         <w:jc w:val="center"/>
-      </w:pPr>
-      <w:bookmarkStart w:id="19" w:name="_Toc208311270"/>
-      <w:r>
-        <w:rPr>
-          <w:noProof/>
+        <w:rPr>
+          <w:rFonts w:ascii="Arial" w:hAnsi="Arial" w:cs="Arial"/>
+        </w:rPr>
+      </w:pPr>
+      <w:r>
+        <w:rPr>
+          <w:rFonts w:ascii="Arial" w:hAnsi="Arial" w:cs="Arial"/>
         </w:rPr>
         <w:drawing>
-          <wp:inline distT="0" distB="0" distL="0" distR="0" wp14:anchorId="2D2DD3E1" wp14:editId="7A5EC06D">
-            <wp:extent cx="5070475" cy="2324317"/>
+          <wp:inline distT="0" distB="0" distL="0" distR="0" wp14:anchorId="4A5F0BD0" wp14:editId="2C323F19">
+            <wp:extent cx="4787900" cy="2636520"/>
             <wp:effectExtent l="0" t="0" r="0" b="0"/>
-            <wp:docPr id="935438254" name="Imagem 4" descr="Interface gráfica do usuário&#10;&#10;O conteúdo gerado por IA pode estar incorreto."/>
+            <wp:docPr id="346045239" name="Imagem 1" descr="Interface gráfica do usuário&#10;&#10;O conteúdo gerado por IA pode estar incorreto."/>
             <wp:cNvGraphicFramePr>
               <a:graphicFrameLocks xmlns:a="http://schemas.openxmlformats.org/drawingml/2006/main" noChangeAspect="1"/>
             </wp:cNvGraphicFramePr>
@@ -6878,20 +6873,631 @@
               <a:graphicData uri="http://schemas.openxmlformats.org/drawingml/2006/picture">
                 <pic:pic xmlns:pic="http://schemas.openxmlformats.org/drawingml/2006/picture">
                   <pic:nvPicPr>
-                    <pic:cNvPr id="935438254" name="Imagem 4" descr="Interface gráfica do usuário&#10;&#10;O conteúdo gerado por IA pode estar incorreto."/>
-                    <pic:cNvPicPr>
-                      <a:picLocks noChangeAspect="1" noChangeArrowheads="1"/>
-                    </pic:cNvPicPr>
+                    <pic:cNvPr id="346045239" name="Imagem 1" descr="Interface gráfica do usuário&#10;&#10;O conteúdo gerado por IA pode estar incorreto."/>
+                    <pic:cNvPicPr/>
                   </pic:nvPicPr>
                   <pic:blipFill>
-                    <a:blip r:embed="rId15">
-                      <a:extLst>
-                        <a:ext uri="{28A0092B-C50C-407E-A947-70E740481C1C}">
-                          <a14:useLocalDpi xmlns:a14="http://schemas.microsoft.com/office/drawing/2010/main" val="0"/>
-                        </a:ext>
-                      </a:extLst>
-                    </a:blip>
-                    <a:srcRect/>
+                    <a:blip r:embed="rId16"/>
+                    <a:stretch>
+                      <a:fillRect/>
+                    </a:stretch>
+                  </pic:blipFill>
+                  <pic:spPr>
+                    <a:xfrm>
+                      <a:off x="0" y="0"/>
+                      <a:ext cx="4787900" cy="2636520"/>
+                    </a:xfrm>
+                    <a:prstGeom prst="rect">
+                      <a:avLst/>
+                    </a:prstGeom>
+                  </pic:spPr>
+                </pic:pic>
+              </a:graphicData>
+            </a:graphic>
+          </wp:inline>
+        </w:drawing>
+      </w:r>
+    </w:p>
+    <w:bookmarkEnd w:id="19"/>
+    <w:p>
+      <w:pPr>
+        <w:ind w:firstLine="710"/>
+        <w:jc w:val="center"/>
+        <w:rPr>
+          <w:sz w:val="24"/>
+          <w:szCs w:val="24"/>
+        </w:rPr>
+      </w:pPr>
+      <w:r>
+        <w:rPr>
+          <w:rFonts w:ascii="Arial" w:hAnsi="Arial" w:cs="Arial"/>
+          <w:sz w:val="24"/>
+          <w:szCs w:val="24"/>
+        </w:rPr>
+        <w:t>Fonte – Elaborado pelos autores (2025).</w:t>
+      </w:r>
+    </w:p>
+    <w:p/>
+    <w:p/>
+    <w:p>
+      <w:pPr>
+        <w:spacing w:line="360" w:lineRule="auto"/>
+        <w:ind w:firstLine="710"/>
+        <w:jc w:val="both"/>
+        <w:rPr>
+          <w:rFonts w:ascii="Arial" w:hAnsi="Arial" w:cs="Arial"/>
+          <w:sz w:val="24"/>
+          <w:szCs w:val="24"/>
+        </w:rPr>
+      </w:pPr>
+      <w:r>
+        <w:rPr>
+          <w:rFonts w:ascii="Arial" w:hAnsi="Arial" w:cs="Arial"/>
+          <w:sz w:val="24"/>
+          <w:szCs w:val="24"/>
+        </w:rPr>
+        <w:t>O protótipo da figura 7 apresenta um layout simples e funcional para coleta de informações de estudantes específicos em vagas de estágio. O formulário contém campos essenciais como nome, e-mail, turma, curso e motivo da busca pelo estágio, além de uma funcionalidade para fixação do currículo. A interface é direta e clara, facilitando o preenchimento do usuário.</w:t>
+      </w:r>
+    </w:p>
+    <w:p>
+      <w:pPr>
+        <w:spacing w:line="360" w:lineRule="auto"/>
+        <w:ind w:firstLine="710"/>
+        <w:jc w:val="both"/>
+        <w:rPr>
+          <w:rFonts w:ascii="Arial" w:hAnsi="Arial" w:cs="Arial"/>
+          <w:sz w:val="24"/>
+          <w:szCs w:val="24"/>
+        </w:rPr>
+      </w:pPr>
+      <w:r>
+        <w:rPr>
+          <w:rFonts w:ascii="Arial" w:hAnsi="Arial" w:cs="Arial"/>
+          <w:sz w:val="24"/>
+          <w:szCs w:val="24"/>
+        </w:rPr>
+        <w:t>Esse formulário visa melhorar o processo de cadastro de candidatos em estágio na instituição, proporcionando um meio organizado para recebimento de dados e documentos. Como todo protótipo, ele está sujeito a alterações e melhorias conforme testes e feedbacks dos usuários.</w:t>
+      </w:r>
+    </w:p>
+    <w:p>
+      <w:pPr>
+        <w:spacing w:line="360" w:lineRule="auto"/>
+        <w:ind w:firstLine="710"/>
+        <w:jc w:val="both"/>
+        <w:rPr>
+          <w:sz w:val="24"/>
+          <w:szCs w:val="24"/>
+        </w:rPr>
+      </w:pPr>
+    </w:p>
+    <w:p>
+      <w:pPr>
+        <w:spacing w:line="360" w:lineRule="auto"/>
+        <w:ind w:firstLine="710"/>
+        <w:jc w:val="both"/>
+        <w:rPr>
+          <w:sz w:val="24"/>
+          <w:szCs w:val="24"/>
+        </w:rPr>
+      </w:pPr>
+    </w:p>
+    <w:p>
+      <w:pPr>
+        <w:spacing w:line="360" w:lineRule="auto"/>
+        <w:ind w:firstLine="710"/>
+        <w:jc w:val="both"/>
+        <w:rPr>
+          <w:sz w:val="24"/>
+          <w:szCs w:val="24"/>
+        </w:rPr>
+      </w:pPr>
+    </w:p>
+    <w:p>
+      <w:pPr>
+        <w:spacing w:line="360" w:lineRule="auto"/>
+        <w:ind w:firstLine="710"/>
+        <w:jc w:val="both"/>
+        <w:rPr>
+          <w:sz w:val="24"/>
+          <w:szCs w:val="24"/>
+        </w:rPr>
+      </w:pPr>
+    </w:p>
+    <w:p>
+      <w:pPr>
+        <w:spacing w:line="360" w:lineRule="auto"/>
+        <w:ind w:firstLine="710"/>
+        <w:jc w:val="both"/>
+        <w:rPr>
+          <w:sz w:val="24"/>
+          <w:szCs w:val="24"/>
+        </w:rPr>
+      </w:pPr>
+    </w:p>
+    <w:p>
+      <w:pPr>
+        <w:spacing w:line="360" w:lineRule="auto"/>
+        <w:ind w:firstLine="710"/>
+        <w:jc w:val="center"/>
+        <w:rPr>
+          <w:rFonts w:ascii="Arial" w:hAnsi="Arial" w:cs="Arial"/>
+        </w:rPr>
+      </w:pPr>
+      <w:r>
+        <w:rPr>
+          <w:rFonts w:ascii="Arial" w:hAnsi="Arial" w:cs="Arial"/>
+        </w:rPr>
+        <w:t xml:space="preserve">Figura </w:t>
+      </w:r>
+      <w:r>
+        <w:rPr>
+          <w:rFonts w:ascii="Arial" w:hAnsi="Arial" w:cs="Arial"/>
+        </w:rPr>
+        <w:t>7</w:t>
+      </w:r>
+      <w:r>
+        <w:rPr>
+          <w:rFonts w:ascii="Arial" w:hAnsi="Arial" w:cs="Arial"/>
+        </w:rPr>
+        <w:t xml:space="preserve"> – </w:t>
+      </w:r>
+      <w:r>
+        <w:rPr>
+          <w:rFonts w:ascii="Arial" w:hAnsi="Arial" w:cs="Arial"/>
+        </w:rPr>
+        <w:t>Protótipo formulário de estágio</w:t>
+      </w:r>
+    </w:p>
+    <w:p>
+      <w:pPr>
+        <w:jc w:val="center"/>
+      </w:pPr>
+      <w:r>
+        <w:drawing>
+          <wp:inline distT="0" distB="0" distL="0" distR="0" wp14:anchorId="6039E1E5" wp14:editId="36D13BB6">
+            <wp:extent cx="4062261" cy="3049270"/>
+            <wp:effectExtent l="0" t="0" r="0" b="0"/>
+            <wp:docPr id="992338361" name="Imagem 1" descr="Interface gráfica do usuário, Texto, Aplicativo&#10;&#10;O conteúdo gerado por IA pode estar incorreto."/>
+            <wp:cNvGraphicFramePr>
+              <a:graphicFrameLocks xmlns:a="http://schemas.openxmlformats.org/drawingml/2006/main" noChangeAspect="1"/>
+            </wp:cNvGraphicFramePr>
+            <a:graphic xmlns:a="http://schemas.openxmlformats.org/drawingml/2006/main">
+              <a:graphicData uri="http://schemas.openxmlformats.org/drawingml/2006/picture">
+                <pic:pic xmlns:pic="http://schemas.openxmlformats.org/drawingml/2006/picture">
+                  <pic:nvPicPr>
+                    <pic:cNvPr id="992338361" name="Imagem 1" descr="Interface gráfica do usuário, Texto, Aplicativo&#10;&#10;O conteúdo gerado por IA pode estar incorreto."/>
+                    <pic:cNvPicPr/>
+                  </pic:nvPicPr>
+                  <pic:blipFill>
+                    <a:blip r:embed="rId17"/>
+                    <a:stretch>
+                      <a:fillRect/>
+                    </a:stretch>
+                  </pic:blipFill>
+                  <pic:spPr>
+                    <a:xfrm>
+                      <a:off x="0" y="0"/>
+                      <a:ext cx="4067664" cy="3053326"/>
+                    </a:xfrm>
+                    <a:prstGeom prst="rect">
+                      <a:avLst/>
+                    </a:prstGeom>
+                  </pic:spPr>
+                </pic:pic>
+              </a:graphicData>
+            </a:graphic>
+          </wp:inline>
+        </w:drawing>
+      </w:r>
+    </w:p>
+    <w:p>
+      <w:pPr>
+        <w:jc w:val="center"/>
+        <w:rPr>
+          <w:rFonts w:ascii="Arial" w:hAnsi="Arial" w:cs="Arial"/>
+          <w:sz w:val="24"/>
+          <w:szCs w:val="24"/>
+        </w:rPr>
+      </w:pPr>
+      <w:r>
+        <w:rPr>
+          <w:rFonts w:ascii="Arial" w:hAnsi="Arial" w:cs="Arial"/>
+          <w:sz w:val="24"/>
+          <w:szCs w:val="24"/>
+        </w:rPr>
+        <w:t>Fonte – Elaborado pelos autores (2025).</w:t>
+      </w:r>
+    </w:p>
+    <w:p>
+      <w:pPr>
+        <w:rPr>
+          <w:rFonts w:ascii="Arial" w:hAnsi="Arial" w:cs="Arial"/>
+          <w:sz w:val="24"/>
+          <w:szCs w:val="24"/>
+        </w:rPr>
+      </w:pPr>
+    </w:p>
+    <w:p>
+      <w:pPr>
+        <w:jc w:val="center"/>
+        <w:rPr>
+          <w:rFonts w:ascii="Arial" w:hAnsi="Arial" w:cs="Arial"/>
+          <w:sz w:val="24"/>
+          <w:szCs w:val="24"/>
+        </w:rPr>
+      </w:pPr>
+    </w:p>
+    <w:p>
+      <w:pPr>
+        <w:spacing w:line="360" w:lineRule="auto"/>
+        <w:ind w:firstLine="720"/>
+        <w:jc w:val="both"/>
+        <w:rPr>
+          <w:rFonts w:ascii="Arial" w:hAnsi="Arial" w:cs="Arial"/>
+          <w:sz w:val="24"/>
+          <w:szCs w:val="24"/>
+        </w:rPr>
+      </w:pPr>
+      <w:r>
+        <w:rPr>
+          <w:rFonts w:ascii="Arial" w:hAnsi="Arial" w:cs="Arial"/>
+          <w:sz w:val="24"/>
+          <w:szCs w:val="24"/>
+        </w:rPr>
+        <w:t xml:space="preserve">A área de administração </w:t>
+      </w:r>
+      <w:r>
+        <w:rPr>
+          <w:rFonts w:ascii="Arial" w:hAnsi="Arial" w:cs="Arial"/>
+          <w:sz w:val="24"/>
+          <w:szCs w:val="24"/>
+        </w:rPr>
+        <w:t>mo</w:t>
+      </w:r>
+      <w:r>
+        <w:rPr>
+          <w:rFonts w:ascii="Arial" w:hAnsi="Arial" w:cs="Arial"/>
+          <w:sz w:val="24"/>
+          <w:szCs w:val="24"/>
+        </w:rPr>
+        <w:t>s</w:t>
+      </w:r>
+      <w:r>
+        <w:rPr>
+          <w:rFonts w:ascii="Arial" w:hAnsi="Arial" w:cs="Arial"/>
+          <w:sz w:val="24"/>
+          <w:szCs w:val="24"/>
+        </w:rPr>
+        <w:t xml:space="preserve">trada na figura 8 </w:t>
+      </w:r>
+      <w:r>
+        <w:rPr>
+          <w:rFonts w:ascii="Arial" w:hAnsi="Arial" w:cs="Arial"/>
+          <w:sz w:val="24"/>
+          <w:szCs w:val="24"/>
+        </w:rPr>
+        <w:t>é projetada para gerenciar e divulgar as vagas de estágio e emprego disponíveis para os alunos. A interface é clara e intuitiva, permitindo que o administrador adicione novas vagas facilmente, por meio do botão , localizado na parte superior da página. As vagas são apresentadas em cartões com o nome do cargo e uma breve descrição das responsabilidades, além de links para mais informações sobre cada posição.  </w:t>
+      </w:r>
+      <w:r>
+        <w:rPr>
+          <w:rFonts w:ascii="Arial" w:hAnsi="Arial" w:cs="Arial"/>
+          <w:sz w:val="24"/>
+          <w:szCs w:val="24"/>
+        </w:rPr>
+        <w:br/>
+        <w:t> </w:t>
+      </w:r>
+      <w:r>
+        <w:rPr>
+          <w:rFonts w:ascii="Arial" w:hAnsi="Arial" w:cs="Arial"/>
+          <w:sz w:val="24"/>
+          <w:szCs w:val="24"/>
+        </w:rPr>
+        <w:tab/>
+      </w:r>
+      <w:r>
+        <w:rPr>
+          <w:rFonts w:ascii="Arial" w:hAnsi="Arial" w:cs="Arial"/>
+          <w:sz w:val="24"/>
+          <w:szCs w:val="24"/>
+        </w:rPr>
+        <w:t>O mural inclui diversas oportunidades. Cada vaga é acompanhada de um ícone que representa uma área de atuação e um botão</w:t>
+      </w:r>
+      <w:r>
+        <w:rPr>
+          <w:rFonts w:ascii="Arial" w:hAnsi="Arial" w:cs="Arial"/>
+          <w:sz w:val="24"/>
+          <w:szCs w:val="24"/>
+        </w:rPr>
+        <w:t>,</w:t>
+      </w:r>
+      <w:r>
+        <w:rPr>
+          <w:rFonts w:ascii="Arial" w:hAnsi="Arial" w:cs="Arial"/>
+          <w:sz w:val="24"/>
+          <w:szCs w:val="24"/>
+        </w:rPr>
+        <w:t xml:space="preserve"> permitindo que o usuário acesse detalhes adicionais sobre a vaga. A busca é facilitada por uma barra de pesquisa, onde é possível filtrar as vagas por carga ou área. O design simples e funcional garante que os administradores possam manter o mural atualizado com eficiência, beneficiando tanto alunos quanto trabalhadores.</w:t>
+      </w:r>
+    </w:p>
+    <w:p>
+      <w:pPr>
+        <w:spacing w:line="360" w:lineRule="auto"/>
+        <w:ind w:firstLine="720"/>
+        <w:jc w:val="both"/>
+        <w:rPr>
+          <w:rFonts w:ascii="Arial" w:hAnsi="Arial" w:cs="Arial"/>
+          <w:sz w:val="24"/>
+          <w:szCs w:val="24"/>
+        </w:rPr>
+      </w:pPr>
+    </w:p>
+    <w:p>
+      <w:pPr>
+        <w:spacing w:line="360" w:lineRule="auto"/>
+        <w:ind w:firstLine="720"/>
+        <w:jc w:val="both"/>
+        <w:rPr>
+          <w:rFonts w:ascii="Arial" w:hAnsi="Arial" w:cs="Arial"/>
+          <w:sz w:val="24"/>
+          <w:szCs w:val="24"/>
+        </w:rPr>
+      </w:pPr>
+    </w:p>
+    <w:p>
+      <w:pPr>
+        <w:spacing w:line="360" w:lineRule="auto"/>
+        <w:ind w:firstLine="720"/>
+        <w:jc w:val="both"/>
+        <w:rPr>
+          <w:rFonts w:ascii="Arial" w:hAnsi="Arial" w:cs="Arial"/>
+          <w:sz w:val="24"/>
+          <w:szCs w:val="24"/>
+        </w:rPr>
+      </w:pPr>
+    </w:p>
+    <w:p>
+      <w:pPr>
+        <w:spacing w:line="360" w:lineRule="auto"/>
+        <w:ind w:firstLine="720"/>
+        <w:jc w:val="both"/>
+        <w:rPr>
+          <w:rFonts w:ascii="Arial" w:hAnsi="Arial" w:cs="Arial"/>
+          <w:sz w:val="24"/>
+          <w:szCs w:val="24"/>
+        </w:rPr>
+      </w:pPr>
+    </w:p>
+    <w:p>
+      <w:pPr>
+        <w:spacing w:line="360" w:lineRule="auto"/>
+        <w:ind w:firstLine="720"/>
+        <w:jc w:val="both"/>
+        <w:rPr>
+          <w:rFonts w:ascii="Arial" w:hAnsi="Arial" w:cs="Arial"/>
+          <w:sz w:val="24"/>
+          <w:szCs w:val="24"/>
+        </w:rPr>
+      </w:pPr>
+    </w:p>
+    <w:p>
+      <w:pPr>
+        <w:jc w:val="center"/>
+      </w:pPr>
+      <w:r>
+        <w:rPr>
+          <w:rFonts w:ascii="Arial" w:hAnsi="Arial" w:cs="Arial"/>
+        </w:rPr>
+        <w:t xml:space="preserve">Figura </w:t>
+      </w:r>
+      <w:r>
+        <w:rPr>
+          <w:rFonts w:ascii="Arial" w:hAnsi="Arial" w:cs="Arial"/>
+        </w:rPr>
+        <w:t>8</w:t>
+      </w:r>
+      <w:r>
+        <w:rPr>
+          <w:rFonts w:ascii="Arial" w:hAnsi="Arial" w:cs="Arial"/>
+        </w:rPr>
+        <w:t xml:space="preserve"> – </w:t>
+      </w:r>
+      <w:r>
+        <w:rPr>
+          <w:rFonts w:ascii="Arial" w:hAnsi="Arial" w:cs="Arial"/>
+        </w:rPr>
+        <w:t xml:space="preserve">Protótipo área de administração </w:t>
+      </w:r>
+    </w:p>
+    <w:p>
+      <w:pPr>
+        <w:jc w:val="center"/>
+      </w:pPr>
+    </w:p>
+    <w:p>
+      <w:pPr>
+        <w:jc w:val="center"/>
+      </w:pPr>
+      <w:r>
+        <w:lastRenderedPageBreak/>
+        <w:drawing>
+          <wp:inline distT="0" distB="0" distL="0" distR="0" wp14:anchorId="32FD5F78" wp14:editId="7E5B3606">
+            <wp:extent cx="3353268" cy="5611008"/>
+            <wp:effectExtent l="0" t="0" r="0" b="8890"/>
+            <wp:docPr id="1942744916" name="Imagem 1" descr="Interface gráfica do usuário, Site&#10;&#10;O conteúdo gerado por IA pode estar incorreto."/>
+            <wp:cNvGraphicFramePr>
+              <a:graphicFrameLocks xmlns:a="http://schemas.openxmlformats.org/drawingml/2006/main" noChangeAspect="1"/>
+            </wp:cNvGraphicFramePr>
+            <a:graphic xmlns:a="http://schemas.openxmlformats.org/drawingml/2006/main">
+              <a:graphicData uri="http://schemas.openxmlformats.org/drawingml/2006/picture">
+                <pic:pic xmlns:pic="http://schemas.openxmlformats.org/drawingml/2006/picture">
+                  <pic:nvPicPr>
+                    <pic:cNvPr id="1942744916" name="Imagem 1" descr="Interface gráfica do usuário, Site&#10;&#10;O conteúdo gerado por IA pode estar incorreto."/>
+                    <pic:cNvPicPr/>
+                  </pic:nvPicPr>
+                  <pic:blipFill>
+                    <a:blip r:embed="rId18"/>
+                    <a:stretch>
+                      <a:fillRect/>
+                    </a:stretch>
+                  </pic:blipFill>
+                  <pic:spPr>
+                    <a:xfrm>
+                      <a:off x="0" y="0"/>
+                      <a:ext cx="3353268" cy="5611008"/>
+                    </a:xfrm>
+                    <a:prstGeom prst="rect">
+                      <a:avLst/>
+                    </a:prstGeom>
+                  </pic:spPr>
+                </pic:pic>
+              </a:graphicData>
+            </a:graphic>
+          </wp:inline>
+        </w:drawing>
+      </w:r>
+    </w:p>
+    <w:p>
+      <w:pPr>
+        <w:jc w:val="center"/>
+        <w:rPr>
+          <w:rFonts w:ascii="Arial" w:hAnsi="Arial" w:cs="Arial"/>
+          <w:sz w:val="24"/>
+          <w:szCs w:val="24"/>
+        </w:rPr>
+      </w:pPr>
+      <w:r>
+        <w:rPr>
+          <w:rFonts w:ascii="Arial" w:hAnsi="Arial" w:cs="Arial"/>
+          <w:sz w:val="24"/>
+          <w:szCs w:val="24"/>
+        </w:rPr>
+        <w:t>Fonte – Elaborado pelos autores (2025).</w:t>
+      </w:r>
+    </w:p>
+    <w:p/>
+    <w:p/>
+    <w:p>
+      <w:pPr>
+        <w:spacing w:line="360" w:lineRule="auto"/>
+        <w:ind w:firstLine="720"/>
+        <w:jc w:val="both"/>
+        <w:rPr>
+          <w:rFonts w:ascii="Arial" w:hAnsi="Arial" w:cs="Arial"/>
+          <w:sz w:val="24"/>
+          <w:szCs w:val="24"/>
+        </w:rPr>
+      </w:pPr>
+      <w:r>
+        <w:rPr>
+          <w:rFonts w:ascii="Arial" w:hAnsi="Arial" w:cs="Arial"/>
+          <w:sz w:val="24"/>
+          <w:szCs w:val="24"/>
+        </w:rPr>
+        <w:t xml:space="preserve">A página </w:t>
+      </w:r>
+      <w:r>
+        <w:rPr>
+          <w:rFonts w:ascii="Arial" w:hAnsi="Arial" w:cs="Arial"/>
+          <w:sz w:val="24"/>
+          <w:szCs w:val="24"/>
+        </w:rPr>
+        <w:t>do SENAI apresentada na f</w:t>
+      </w:r>
+      <w:r>
+        <w:rPr>
+          <w:rFonts w:ascii="Arial" w:hAnsi="Arial" w:cs="Arial"/>
+          <w:sz w:val="24"/>
+          <w:szCs w:val="24"/>
+        </w:rPr>
+        <w:t>i</w:t>
+      </w:r>
+      <w:r>
+        <w:rPr>
+          <w:rFonts w:ascii="Arial" w:hAnsi="Arial" w:cs="Arial"/>
+          <w:sz w:val="24"/>
+          <w:szCs w:val="24"/>
+        </w:rPr>
+        <w:t xml:space="preserve">gura 9 </w:t>
+      </w:r>
+      <w:r>
+        <w:rPr>
+          <w:rFonts w:ascii="Arial" w:hAnsi="Arial" w:cs="Arial"/>
+          <w:sz w:val="24"/>
+          <w:szCs w:val="24"/>
+        </w:rPr>
+        <w:t>oferece uma maneira simples e direta para que os usuários possam entrar em contato com a instituição. Ele inclui campos para preenchimento de informações essenciais como nome, e-mail, telefone, área de atuação e uma breve descrição sobre o contato do usuário. Além disso, há um campo específico para fixação do currículo, o que facilita a comunicação para aqueles que buscam oportunidades de estágio ou emprego.</w:t>
+      </w:r>
+    </w:p>
+    <w:p>
+      <w:pPr>
+        <w:spacing w:line="360" w:lineRule="auto"/>
+        <w:ind w:firstLine="720"/>
+        <w:jc w:val="both"/>
+        <w:rPr>
+          <w:sz w:val="24"/>
+          <w:szCs w:val="24"/>
+        </w:rPr>
+      </w:pPr>
+    </w:p>
+    <w:p>
+      <w:pPr>
+        <w:jc w:val="center"/>
+      </w:pPr>
+      <w:r>
+        <w:rPr>
+          <w:rFonts w:ascii="Arial" w:hAnsi="Arial" w:cs="Arial"/>
+        </w:rPr>
+        <w:t xml:space="preserve">Figura </w:t>
+      </w:r>
+      <w:r>
+        <w:rPr>
+          <w:rFonts w:ascii="Arial" w:hAnsi="Arial" w:cs="Arial"/>
+        </w:rPr>
+        <w:t xml:space="preserve">9 </w:t>
+      </w:r>
+      <w:r>
+        <w:rPr>
+          <w:rFonts w:ascii="Arial" w:hAnsi="Arial" w:cs="Arial"/>
+        </w:rPr>
+        <w:t xml:space="preserve">– </w:t>
+      </w:r>
+      <w:r>
+        <w:rPr>
+          <w:rFonts w:ascii="Arial" w:hAnsi="Arial" w:cs="Arial"/>
+        </w:rPr>
+        <w:t>Protótipo formulário de contato</w:t>
+      </w:r>
+    </w:p>
+    <w:p>
+      <w:pPr>
+        <w:jc w:val="center"/>
+      </w:pPr>
+    </w:p>
+    <w:p>
+      <w:pPr>
+        <w:jc w:val="center"/>
+      </w:pPr>
+      <w:r>
+        <w:lastRenderedPageBreak/>
+        <w:drawing>
+          <wp:inline distT="0" distB="0" distL="0" distR="0" wp14:anchorId="79496C47" wp14:editId="33A16BD3">
+            <wp:extent cx="3342640" cy="2578100"/>
+            <wp:effectExtent l="0" t="0" r="0" b="0"/>
+            <wp:docPr id="576394091" name="Imagem 1" descr="Interface gráfica do usuário, Aplicativo&#10;&#10;O conteúdo gerado por IA pode estar incorreto."/>
+            <wp:cNvGraphicFramePr>
+              <a:graphicFrameLocks xmlns:a="http://schemas.openxmlformats.org/drawingml/2006/main" noChangeAspect="1"/>
+            </wp:cNvGraphicFramePr>
+            <a:graphic xmlns:a="http://schemas.openxmlformats.org/drawingml/2006/main">
+              <a:graphicData uri="http://schemas.openxmlformats.org/drawingml/2006/picture">
+                <pic:pic xmlns:pic="http://schemas.openxmlformats.org/drawingml/2006/picture">
+                  <pic:nvPicPr>
+                    <pic:cNvPr id="576394091" name="Imagem 1" descr="Interface gráfica do usuário, Aplicativo&#10;&#10;O conteúdo gerado por IA pode estar incorreto."/>
+                    <pic:cNvPicPr/>
+                  </pic:nvPicPr>
+                  <pic:blipFill rotWithShape="1">
+                    <a:blip r:embed="rId19"/>
+                    <a:srcRect l="2771" t="4236" b="5223"/>
                     <a:stretch>
                       <a:fillRect/>
                     </a:stretch>
@@ -6899,15 +7505,19 @@
                   <pic:spPr bwMode="auto">
                     <a:xfrm>
                       <a:off x="0" y="0"/>
-                      <a:ext cx="5079008" cy="2328228"/>
+                      <a:ext cx="3343724" cy="2578936"/>
                     </a:xfrm>
                     <a:prstGeom prst="rect">
                       <a:avLst/>
                     </a:prstGeom>
-                    <a:noFill/>
                     <a:ln>
                       <a:noFill/>
                     </a:ln>
+                    <a:extLst>
+                      <a:ext uri="{53640926-AAD7-44D8-BBD7-CCE9431645EC}">
+                        <a14:shadowObscured xmlns:a14="http://schemas.microsoft.com/office/drawing/2010/main"/>
+                      </a:ext>
+                    </a:extLst>
                   </pic:spPr>
                 </pic:pic>
               </a:graphicData>
@@ -6915,18 +7525,12 @@
           </wp:inline>
         </w:drawing>
       </w:r>
-      <w:bookmarkEnd w:id="19"/>
-    </w:p>
-    <w:p>
-      <w:pPr>
-        <w:pStyle w:val="Ttulo2"/>
-      </w:pPr>
-    </w:p>
-    <w:p>
-      <w:pPr>
-        <w:ind w:firstLine="710"/>
+    </w:p>
+    <w:p>
+      <w:pPr>
         <w:jc w:val="center"/>
         <w:rPr>
+          <w:rFonts w:ascii="Arial" w:hAnsi="Arial" w:cs="Arial"/>
           <w:sz w:val="24"/>
           <w:szCs w:val="24"/>
         </w:rPr>
@@ -6945,146 +7549,139 @@
     <w:p>
       <w:pPr>
         <w:spacing w:line="360" w:lineRule="auto"/>
-        <w:ind w:firstLine="710"/>
-        <w:jc w:val="both"/>
-        <w:rPr>
-          <w:rFonts w:ascii="Arial" w:hAnsi="Arial" w:cs="Arial"/>
-          <w:sz w:val="24"/>
-          <w:szCs w:val="24"/>
-        </w:rPr>
-      </w:pPr>
-      <w:r>
-        <w:rPr>
-          <w:rFonts w:ascii="Arial" w:hAnsi="Arial" w:cs="Arial"/>
-          <w:sz w:val="24"/>
-          <w:szCs w:val="24"/>
-        </w:rPr>
-        <w:t>O protótipo da figura 7 apresenta um layout simples e funcional para coleta de informações de estudantes específicos em vagas de estágio. O formulário contém campos essenciais como nome, e-mail, turma, curso e motivo da busca pelo estágio, além de uma funcionalidade para fixação do currículo. A interface é direta e clara, facilitando o preenchimento do usuário.</w:t>
-      </w:r>
-    </w:p>
-    <w:p>
-      <w:pPr>
-        <w:spacing w:line="360" w:lineRule="auto"/>
-        <w:ind w:firstLine="710"/>
-        <w:jc w:val="both"/>
-        <w:rPr>
-          <w:rFonts w:ascii="Arial" w:hAnsi="Arial" w:cs="Arial"/>
-          <w:sz w:val="24"/>
-          <w:szCs w:val="24"/>
-        </w:rPr>
-      </w:pPr>
-      <w:r>
-        <w:rPr>
-          <w:rFonts w:ascii="Arial" w:hAnsi="Arial" w:cs="Arial"/>
-          <w:sz w:val="24"/>
-          <w:szCs w:val="24"/>
-        </w:rPr>
-        <w:t>Esse formulário visa melhorar o processo de cadastro de candidatos em estágio na instituição, proporcionando um meio organizado para recebimento de dados e documentos. Como todo protótipo, ele está sujeito a alterações e melhorias conforme testes e feedbacks dos usuários.</w:t>
-      </w:r>
-    </w:p>
-    <w:p>
-      <w:pPr>
-        <w:spacing w:line="360" w:lineRule="auto"/>
-        <w:ind w:firstLine="710"/>
-        <w:jc w:val="both"/>
-        <w:rPr>
-          <w:sz w:val="24"/>
-          <w:szCs w:val="24"/>
-        </w:rPr>
-      </w:pPr>
-    </w:p>
-    <w:p>
-      <w:pPr>
-        <w:spacing w:line="360" w:lineRule="auto"/>
-        <w:ind w:firstLine="710"/>
-        <w:jc w:val="both"/>
-        <w:rPr>
-          <w:sz w:val="24"/>
-          <w:szCs w:val="24"/>
-        </w:rPr>
-      </w:pPr>
-    </w:p>
-    <w:p>
-      <w:pPr>
-        <w:spacing w:line="360" w:lineRule="auto"/>
-        <w:ind w:firstLine="710"/>
-        <w:jc w:val="both"/>
-        <w:rPr>
-          <w:sz w:val="24"/>
-          <w:szCs w:val="24"/>
-        </w:rPr>
-      </w:pPr>
-    </w:p>
-    <w:p>
-      <w:pPr>
-        <w:spacing w:line="360" w:lineRule="auto"/>
-        <w:ind w:firstLine="710"/>
-        <w:jc w:val="both"/>
-        <w:rPr>
-          <w:sz w:val="24"/>
-          <w:szCs w:val="24"/>
-        </w:rPr>
-      </w:pPr>
-    </w:p>
-    <w:p>
-      <w:pPr>
-        <w:spacing w:line="360" w:lineRule="auto"/>
-        <w:ind w:firstLine="710"/>
-        <w:jc w:val="both"/>
-        <w:rPr>
-          <w:sz w:val="24"/>
-          <w:szCs w:val="24"/>
-        </w:rPr>
-      </w:pPr>
-    </w:p>
-    <w:p>
-      <w:pPr>
-        <w:spacing w:line="360" w:lineRule="auto"/>
-        <w:ind w:firstLine="710"/>
+        <w:ind w:firstLine="720"/>
+        <w:jc w:val="both"/>
+        <w:rPr>
+          <w:rFonts w:ascii="Arial" w:hAnsi="Arial" w:cs="Arial"/>
+          <w:sz w:val="24"/>
+          <w:szCs w:val="24"/>
+        </w:rPr>
+      </w:pPr>
+      <w:r>
+        <w:rPr>
+          <w:rFonts w:ascii="Arial" w:hAnsi="Arial" w:cs="Arial"/>
+          <w:sz w:val="24"/>
+          <w:szCs w:val="24"/>
+        </w:rPr>
+        <w:t xml:space="preserve">Assim como mostra a figura 10, foi </w:t>
+      </w:r>
+      <w:r>
+        <w:rPr>
+          <w:rFonts w:ascii="Arial" w:hAnsi="Arial" w:cs="Arial"/>
+          <w:sz w:val="24"/>
+          <w:szCs w:val="24"/>
+        </w:rPr>
+        <w:t>projetado para facilitar o cadastro de novas oportunidades de emprego ou estágio no mural de vagas do SENAI. Ele permite que os administradores insiram informações essenciais sobre a vaga e uma descrição mais detalhada sobre as responsabilidades da carga. A interface é simples e intuitiva, garantindo que o processo de inserção de novas vagas seja rápido e eficiente.</w:t>
+      </w:r>
+      <w:r>
+        <w:rPr>
+          <w:rFonts w:ascii="Arial" w:hAnsi="Arial" w:cs="Arial"/>
+          <w:sz w:val="24"/>
+          <w:szCs w:val="24"/>
+        </w:rPr>
+        <w:br/>
+      </w:r>
+      <w:r>
+        <w:rPr>
+          <w:rFonts w:ascii="Arial" w:hAnsi="Arial" w:cs="Arial"/>
+          <w:sz w:val="24"/>
+          <w:szCs w:val="24"/>
+        </w:rPr>
+        <w:t xml:space="preserve"> </w:t>
+      </w:r>
+      <w:r>
+        <w:rPr>
+          <w:rFonts w:ascii="Arial" w:hAnsi="Arial" w:cs="Arial"/>
+          <w:sz w:val="24"/>
+          <w:szCs w:val="24"/>
+        </w:rPr>
+        <w:tab/>
+      </w:r>
+      <w:r>
+        <w:rPr>
+          <w:rFonts w:ascii="Arial" w:hAnsi="Arial" w:cs="Arial"/>
+          <w:sz w:val="24"/>
+          <w:szCs w:val="24"/>
+        </w:rPr>
+        <w:t>Além disso, o formulário oferece a opção de relacionada à vaga, o que pode tornar a publicação mais atraente e informativa. Após preencher os campos necessários, o administrador poderá clicar em</w:t>
+      </w:r>
+      <w:r>
+        <w:rPr>
+          <w:rFonts w:ascii="Arial" w:hAnsi="Arial" w:cs="Arial"/>
+          <w:sz w:val="24"/>
+          <w:szCs w:val="24"/>
+        </w:rPr>
+        <w:t xml:space="preserve"> adicionar vaga</w:t>
+      </w:r>
+      <w:r>
+        <w:rPr>
+          <w:rFonts w:ascii="Arial" w:hAnsi="Arial" w:cs="Arial"/>
+          <w:sz w:val="24"/>
+          <w:szCs w:val="24"/>
+        </w:rPr>
+        <w:t>, finalizando o processo de inclusão da nova oportunidade. Esse formulário é uma ferramenta essencial para garantir que as vagas sejam facilmente atualizadas e visíveis para os alunos e ex-alunos do SENAI.</w:t>
+      </w:r>
+    </w:p>
+    <w:p>
+      <w:pPr>
+        <w:spacing w:line="360" w:lineRule="auto"/>
+        <w:jc w:val="both"/>
+        <w:rPr>
+          <w:sz w:val="24"/>
+          <w:szCs w:val="24"/>
+        </w:rPr>
+      </w:pPr>
+    </w:p>
+    <w:p>
+      <w:pPr>
+        <w:spacing w:line="360" w:lineRule="auto"/>
+        <w:jc w:val="both"/>
+        <w:rPr>
+          <w:sz w:val="24"/>
+          <w:szCs w:val="24"/>
+        </w:rPr>
+      </w:pPr>
+    </w:p>
+    <w:p>
+      <w:pPr>
         <w:jc w:val="center"/>
-        <w:rPr>
-          <w:rFonts w:ascii="Arial" w:hAnsi="Arial" w:cs="Arial"/>
-        </w:rPr>
-      </w:pPr>
-      <w:r>
-        <w:rPr>
-          <w:rFonts w:ascii="Arial" w:hAnsi="Arial" w:cs="Arial"/>
-        </w:rPr>
+      </w:pPr>
+      <w:r>
+        <w:rPr>
+          <w:rFonts w:ascii="Arial" w:hAnsi="Arial" w:cs="Arial"/>
+        </w:rPr>
+        <w:t xml:space="preserve">Figura </w:t>
+      </w:r>
+      <w:r>
+        <w:rPr>
+          <w:rFonts w:ascii="Arial" w:hAnsi="Arial" w:cs="Arial"/>
+        </w:rPr>
+        <w:t>10</w:t>
+      </w:r>
+      <w:r>
+        <w:rPr>
+          <w:rFonts w:ascii="Arial" w:hAnsi="Arial" w:cs="Arial"/>
+        </w:rPr>
+        <w:t xml:space="preserve"> – </w:t>
+      </w:r>
+      <w:r>
+        <w:rPr>
+          <w:rFonts w:ascii="Arial" w:hAnsi="Arial" w:cs="Arial"/>
+        </w:rPr>
+        <w:t>Protótipo adicionar vagas</w:t>
+      </w:r>
+    </w:p>
+    <w:p>
+      <w:pPr>
+        <w:jc w:val="center"/>
+      </w:pPr>
+      <w:r>
         <w:lastRenderedPageBreak/>
-        <w:t xml:space="preserve">Figura </w:t>
-      </w:r>
-      <w:r>
-        <w:rPr>
-          <w:rFonts w:ascii="Arial" w:hAnsi="Arial" w:cs="Arial"/>
-        </w:rPr>
-        <w:t>7</w:t>
-      </w:r>
-      <w:r>
-        <w:rPr>
-          <w:rFonts w:ascii="Arial" w:hAnsi="Arial" w:cs="Arial"/>
-        </w:rPr>
-        <w:t xml:space="preserve"> – </w:t>
-      </w:r>
-      <w:r>
-        <w:rPr>
-          <w:rFonts w:ascii="Arial" w:hAnsi="Arial" w:cs="Arial"/>
-        </w:rPr>
-        <w:t>Protótipo formulário de estágio</w:t>
-      </w:r>
-    </w:p>
-    <w:p>
-      <w:pPr>
-        <w:jc w:val="center"/>
-      </w:pPr>
-      <w:r>
-        <w:rPr>
-          <w:noProof/>
-        </w:rPr>
         <w:drawing>
-          <wp:inline distT="0" distB="0" distL="0" distR="0" wp14:anchorId="1A056D85" wp14:editId="577DC6EE">
-            <wp:extent cx="3657600" cy="3429000"/>
+          <wp:inline distT="0" distB="0" distL="0" distR="0" wp14:anchorId="3F7B073D" wp14:editId="187F0DD3">
+            <wp:extent cx="3296110" cy="4877481"/>
             <wp:effectExtent l="0" t="0" r="0" b="0"/>
-            <wp:docPr id="966213759" name="Imagem 5" descr="Interface gráfica do usuário, Texto&#10;&#10;O conteúdo gerado por IA pode estar incorreto."/>
+            <wp:docPr id="395867447" name="Imagem 1" descr="Interface gráfica do usuário, Texto, Aplicativo&#10;&#10;O conteúdo gerado por IA pode estar incorreto."/>
             <wp:cNvGraphicFramePr>
               <a:graphicFrameLocks xmlns:a="http://schemas.openxmlformats.org/drawingml/2006/main" noChangeAspect="1"/>
             </wp:cNvGraphicFramePr>
@@ -7092,36 +7689,23 @@
               <a:graphicData uri="http://schemas.openxmlformats.org/drawingml/2006/picture">
                 <pic:pic xmlns:pic="http://schemas.openxmlformats.org/drawingml/2006/picture">
                   <pic:nvPicPr>
-                    <pic:cNvPr id="966213759" name="Imagem 5" descr="Interface gráfica do usuário, Texto&#10;&#10;O conteúdo gerado por IA pode estar incorreto."/>
-                    <pic:cNvPicPr>
-                      <a:picLocks noChangeAspect="1" noChangeArrowheads="1"/>
-                    </pic:cNvPicPr>
+                    <pic:cNvPr id="395867447" name="Imagem 1" descr="Interface gráfica do usuário, Texto, Aplicativo&#10;&#10;O conteúdo gerado por IA pode estar incorreto."/>
+                    <pic:cNvPicPr/>
                   </pic:nvPicPr>
                   <pic:blipFill>
-                    <a:blip r:embed="rId16">
-                      <a:extLst>
-                        <a:ext uri="{28A0092B-C50C-407E-A947-70E740481C1C}">
-                          <a14:useLocalDpi xmlns:a14="http://schemas.microsoft.com/office/drawing/2010/main" val="0"/>
-                        </a:ext>
-                      </a:extLst>
-                    </a:blip>
-                    <a:srcRect/>
+                    <a:blip r:embed="rId20"/>
                     <a:stretch>
                       <a:fillRect/>
                     </a:stretch>
                   </pic:blipFill>
-                  <pic:spPr bwMode="auto">
+                  <pic:spPr>
                     <a:xfrm>
                       <a:off x="0" y="0"/>
-                      <a:ext cx="3657600" cy="3429000"/>
+                      <a:ext cx="3296110" cy="4877481"/>
                     </a:xfrm>
                     <a:prstGeom prst="rect">
                       <a:avLst/>
                     </a:prstGeom>
-                    <a:noFill/>
-                    <a:ln>
-                      <a:noFill/>
-                    </a:ln>
                   </pic:spPr>
                 </pic:pic>
               </a:graphicData>
@@ -7148,662 +7732,6 @@
         <w:t>Fonte – Elaborado pelos autores (2025).</w:t>
       </w:r>
     </w:p>
-    <w:p>
-      <w:pPr>
-        <w:rPr>
-          <w:rFonts w:ascii="Arial" w:hAnsi="Arial" w:cs="Arial"/>
-          <w:sz w:val="24"/>
-          <w:szCs w:val="24"/>
-        </w:rPr>
-      </w:pPr>
-    </w:p>
-    <w:p>
-      <w:pPr>
-        <w:jc w:val="center"/>
-        <w:rPr>
-          <w:rFonts w:ascii="Arial" w:hAnsi="Arial" w:cs="Arial"/>
-          <w:sz w:val="24"/>
-          <w:szCs w:val="24"/>
-        </w:rPr>
-      </w:pPr>
-    </w:p>
-    <w:p>
-      <w:pPr>
-        <w:spacing w:line="360" w:lineRule="auto"/>
-        <w:ind w:firstLine="720"/>
-        <w:jc w:val="both"/>
-        <w:rPr>
-          <w:rFonts w:ascii="Arial" w:hAnsi="Arial" w:cs="Arial"/>
-          <w:sz w:val="24"/>
-          <w:szCs w:val="24"/>
-        </w:rPr>
-      </w:pPr>
-      <w:r>
-        <w:rPr>
-          <w:rFonts w:ascii="Arial" w:hAnsi="Arial" w:cs="Arial"/>
-          <w:sz w:val="24"/>
-          <w:szCs w:val="24"/>
-        </w:rPr>
-        <w:t xml:space="preserve">A área de administração </w:t>
-      </w:r>
-      <w:r>
-        <w:rPr>
-          <w:rFonts w:ascii="Arial" w:hAnsi="Arial" w:cs="Arial"/>
-          <w:sz w:val="24"/>
-          <w:szCs w:val="24"/>
-        </w:rPr>
-        <w:t>mo</w:t>
-      </w:r>
-      <w:r>
-        <w:rPr>
-          <w:rFonts w:ascii="Arial" w:hAnsi="Arial" w:cs="Arial"/>
-          <w:sz w:val="24"/>
-          <w:szCs w:val="24"/>
-        </w:rPr>
-        <w:t>s</w:t>
-      </w:r>
-      <w:r>
-        <w:rPr>
-          <w:rFonts w:ascii="Arial" w:hAnsi="Arial" w:cs="Arial"/>
-          <w:sz w:val="24"/>
-          <w:szCs w:val="24"/>
-        </w:rPr>
-        <w:t xml:space="preserve">trada na figura 8 </w:t>
-      </w:r>
-      <w:r>
-        <w:rPr>
-          <w:rFonts w:ascii="Arial" w:hAnsi="Arial" w:cs="Arial"/>
-          <w:sz w:val="24"/>
-          <w:szCs w:val="24"/>
-        </w:rPr>
-        <w:t>é projetada para gerenciar e divulgar as vagas de estágio e emprego disponíveis para os alunos. A interface é clara e intuitiva, permitindo que o administrador adicione novas vagas facilmente, por meio do botão , localizado na parte superior da página. As vagas são apresentadas em cartões com o nome do cargo e uma breve descrição das responsabilidades, além de links para mais informações sobre cada posição.  </w:t>
-      </w:r>
-      <w:r>
-        <w:rPr>
-          <w:rFonts w:ascii="Arial" w:hAnsi="Arial" w:cs="Arial"/>
-          <w:sz w:val="24"/>
-          <w:szCs w:val="24"/>
-        </w:rPr>
-        <w:br/>
-        <w:t> </w:t>
-      </w:r>
-      <w:r>
-        <w:rPr>
-          <w:rFonts w:ascii="Arial" w:hAnsi="Arial" w:cs="Arial"/>
-          <w:sz w:val="24"/>
-          <w:szCs w:val="24"/>
-        </w:rPr>
-        <w:tab/>
-      </w:r>
-      <w:r>
-        <w:rPr>
-          <w:rFonts w:ascii="Arial" w:hAnsi="Arial" w:cs="Arial"/>
-          <w:sz w:val="24"/>
-          <w:szCs w:val="24"/>
-        </w:rPr>
-        <w:t>O mural inclui diversas oportunidades. Cada vaga é acompanhada de um ícone que representa uma área de atuação e um botão</w:t>
-      </w:r>
-      <w:r>
-        <w:rPr>
-          <w:rFonts w:ascii="Arial" w:hAnsi="Arial" w:cs="Arial"/>
-          <w:sz w:val="24"/>
-          <w:szCs w:val="24"/>
-        </w:rPr>
-        <w:t>,</w:t>
-      </w:r>
-      <w:r>
-        <w:rPr>
-          <w:rFonts w:ascii="Arial" w:hAnsi="Arial" w:cs="Arial"/>
-          <w:sz w:val="24"/>
-          <w:szCs w:val="24"/>
-        </w:rPr>
-        <w:t xml:space="preserve"> permitindo que o usuário acesse detalhes adicionais sobre a vaga. A busca é facilitada por uma barra de pesquisa, onde é possível filtrar as vagas por carga ou área. O design simples e funcional garante que os administradores possam manter o mural atualizado com eficiência, beneficiando tanto alunos quanto trabalhadores.</w:t>
-      </w:r>
-    </w:p>
-    <w:p>
-      <w:pPr>
-        <w:spacing w:line="360" w:lineRule="auto"/>
-        <w:ind w:firstLine="720"/>
-        <w:jc w:val="both"/>
-        <w:rPr>
-          <w:rFonts w:ascii="Arial" w:hAnsi="Arial" w:cs="Arial"/>
-          <w:sz w:val="24"/>
-          <w:szCs w:val="24"/>
-        </w:rPr>
-      </w:pPr>
-    </w:p>
-    <w:p>
-      <w:pPr>
-        <w:spacing w:line="360" w:lineRule="auto"/>
-        <w:ind w:firstLine="720"/>
-        <w:jc w:val="both"/>
-        <w:rPr>
-          <w:rFonts w:ascii="Arial" w:hAnsi="Arial" w:cs="Arial"/>
-          <w:sz w:val="24"/>
-          <w:szCs w:val="24"/>
-        </w:rPr>
-      </w:pPr>
-    </w:p>
-    <w:p>
-      <w:pPr>
-        <w:spacing w:line="360" w:lineRule="auto"/>
-        <w:ind w:firstLine="720"/>
-        <w:jc w:val="both"/>
-        <w:rPr>
-          <w:rFonts w:ascii="Arial" w:hAnsi="Arial" w:cs="Arial"/>
-          <w:sz w:val="24"/>
-          <w:szCs w:val="24"/>
-        </w:rPr>
-      </w:pPr>
-    </w:p>
-    <w:p>
-      <w:pPr>
-        <w:spacing w:line="360" w:lineRule="auto"/>
-        <w:ind w:firstLine="720"/>
-        <w:jc w:val="both"/>
-        <w:rPr>
-          <w:rFonts w:ascii="Arial" w:hAnsi="Arial" w:cs="Arial"/>
-          <w:sz w:val="24"/>
-          <w:szCs w:val="24"/>
-        </w:rPr>
-      </w:pPr>
-    </w:p>
-    <w:p>
-      <w:pPr>
-        <w:spacing w:line="360" w:lineRule="auto"/>
-        <w:ind w:firstLine="720"/>
-        <w:jc w:val="both"/>
-        <w:rPr>
-          <w:rFonts w:ascii="Arial" w:hAnsi="Arial" w:cs="Arial"/>
-          <w:sz w:val="24"/>
-          <w:szCs w:val="24"/>
-        </w:rPr>
-      </w:pPr>
-    </w:p>
-    <w:p>
-      <w:pPr>
-        <w:jc w:val="center"/>
-      </w:pPr>
-      <w:r>
-        <w:rPr>
-          <w:rFonts w:ascii="Arial" w:hAnsi="Arial" w:cs="Arial"/>
-        </w:rPr>
-        <w:t xml:space="preserve">Figura </w:t>
-      </w:r>
-      <w:r>
-        <w:rPr>
-          <w:rFonts w:ascii="Arial" w:hAnsi="Arial" w:cs="Arial"/>
-        </w:rPr>
-        <w:t>8</w:t>
-      </w:r>
-      <w:r>
-        <w:rPr>
-          <w:rFonts w:ascii="Arial" w:hAnsi="Arial" w:cs="Arial"/>
-        </w:rPr>
-        <w:t xml:space="preserve"> – </w:t>
-      </w:r>
-      <w:r>
-        <w:rPr>
-          <w:rFonts w:ascii="Arial" w:hAnsi="Arial" w:cs="Arial"/>
-        </w:rPr>
-        <w:t xml:space="preserve">Protótipo área de administração </w:t>
-      </w:r>
-    </w:p>
-    <w:p>
-      <w:pPr>
-        <w:jc w:val="center"/>
-      </w:pPr>
-    </w:p>
-    <w:p>
-      <w:pPr>
-        <w:jc w:val="center"/>
-      </w:pPr>
-      <w:r>
-        <w:rPr>
-          <w:noProof/>
-        </w:rPr>
-        <w:drawing>
-          <wp:inline distT="0" distB="0" distL="0" distR="0" wp14:anchorId="6F3A4590" wp14:editId="298B9748">
-            <wp:extent cx="2082800" cy="2889250"/>
-            <wp:effectExtent l="0" t="0" r="0" b="6350"/>
-            <wp:docPr id="1899099829" name="Imagem 6" descr="Tela de computador com texto preto sobre fundo branco&#10;&#10;O conteúdo gerado por IA pode estar incorreto."/>
-            <wp:cNvGraphicFramePr>
-              <a:graphicFrameLocks xmlns:a="http://schemas.openxmlformats.org/drawingml/2006/main" noChangeAspect="1"/>
-            </wp:cNvGraphicFramePr>
-            <a:graphic xmlns:a="http://schemas.openxmlformats.org/drawingml/2006/main">
-              <a:graphicData uri="http://schemas.openxmlformats.org/drawingml/2006/picture">
-                <pic:pic xmlns:pic="http://schemas.openxmlformats.org/drawingml/2006/picture">
-                  <pic:nvPicPr>
-                    <pic:cNvPr id="1899099829" name="Imagem 6" descr="Tela de computador com texto preto sobre fundo branco&#10;&#10;O conteúdo gerado por IA pode estar incorreto."/>
-                    <pic:cNvPicPr>
-                      <a:picLocks noChangeAspect="1" noChangeArrowheads="1"/>
-                    </pic:cNvPicPr>
-                  </pic:nvPicPr>
-                  <pic:blipFill>
-                    <a:blip r:embed="rId17">
-                      <a:extLst>
-                        <a:ext uri="{28A0092B-C50C-407E-A947-70E740481C1C}">
-                          <a14:useLocalDpi xmlns:a14="http://schemas.microsoft.com/office/drawing/2010/main" val="0"/>
-                        </a:ext>
-                      </a:extLst>
-                    </a:blip>
-                    <a:srcRect/>
-                    <a:stretch>
-                      <a:fillRect/>
-                    </a:stretch>
-                  </pic:blipFill>
-                  <pic:spPr bwMode="auto">
-                    <a:xfrm>
-                      <a:off x="0" y="0"/>
-                      <a:ext cx="2082800" cy="2889250"/>
-                    </a:xfrm>
-                    <a:prstGeom prst="rect">
-                      <a:avLst/>
-                    </a:prstGeom>
-                    <a:noFill/>
-                    <a:ln>
-                      <a:noFill/>
-                    </a:ln>
-                  </pic:spPr>
-                </pic:pic>
-              </a:graphicData>
-            </a:graphic>
-          </wp:inline>
-        </w:drawing>
-      </w:r>
-    </w:p>
-    <w:p>
-      <w:pPr>
-        <w:jc w:val="center"/>
-        <w:rPr>
-          <w:rFonts w:ascii="Arial" w:hAnsi="Arial" w:cs="Arial"/>
-          <w:sz w:val="24"/>
-          <w:szCs w:val="24"/>
-        </w:rPr>
-      </w:pPr>
-      <w:r>
-        <w:rPr>
-          <w:rFonts w:ascii="Arial" w:hAnsi="Arial" w:cs="Arial"/>
-          <w:sz w:val="24"/>
-          <w:szCs w:val="24"/>
-        </w:rPr>
-        <w:t>Fonte – Elaborado pelos autores (2025).</w:t>
-      </w:r>
-    </w:p>
-    <w:p/>
-    <w:p/>
-    <w:p>
-      <w:pPr>
-        <w:spacing w:line="360" w:lineRule="auto"/>
-        <w:ind w:firstLine="720"/>
-        <w:jc w:val="both"/>
-        <w:rPr>
-          <w:rFonts w:ascii="Arial" w:hAnsi="Arial" w:cs="Arial"/>
-          <w:sz w:val="24"/>
-          <w:szCs w:val="24"/>
-        </w:rPr>
-      </w:pPr>
-      <w:r>
-        <w:rPr>
-          <w:rFonts w:ascii="Arial" w:hAnsi="Arial" w:cs="Arial"/>
-          <w:sz w:val="24"/>
-          <w:szCs w:val="24"/>
-        </w:rPr>
-        <w:t xml:space="preserve">A página </w:t>
-      </w:r>
-      <w:r>
-        <w:rPr>
-          <w:rFonts w:ascii="Arial" w:hAnsi="Arial" w:cs="Arial"/>
-          <w:sz w:val="24"/>
-          <w:szCs w:val="24"/>
-        </w:rPr>
-        <w:t>do SENAI apresentada na f</w:t>
-      </w:r>
-      <w:r>
-        <w:rPr>
-          <w:rFonts w:ascii="Arial" w:hAnsi="Arial" w:cs="Arial"/>
-          <w:sz w:val="24"/>
-          <w:szCs w:val="24"/>
-        </w:rPr>
-        <w:t>i</w:t>
-      </w:r>
-      <w:r>
-        <w:rPr>
-          <w:rFonts w:ascii="Arial" w:hAnsi="Arial" w:cs="Arial"/>
-          <w:sz w:val="24"/>
-          <w:szCs w:val="24"/>
-        </w:rPr>
-        <w:t xml:space="preserve">gura 9 </w:t>
-      </w:r>
-      <w:r>
-        <w:rPr>
-          <w:rFonts w:ascii="Arial" w:hAnsi="Arial" w:cs="Arial"/>
-          <w:sz w:val="24"/>
-          <w:szCs w:val="24"/>
-        </w:rPr>
-        <w:t>oferece uma maneira simples e direta para que os usuários possam entrar em contato com a instituição. Ele inclui campos para preenchimento de informações essenciais como nome, e-mail, telefone, área de atuação e uma breve descrição sobre o contato do usuário. Além disso, há um campo específico para fixação do currículo, o que facilita a comunicação para aqueles que buscam oportunidades de estágio ou emprego.</w:t>
-      </w:r>
-    </w:p>
-    <w:p>
-      <w:pPr>
-        <w:spacing w:line="360" w:lineRule="auto"/>
-        <w:ind w:firstLine="720"/>
-        <w:jc w:val="both"/>
-        <w:rPr>
-          <w:sz w:val="24"/>
-          <w:szCs w:val="24"/>
-        </w:rPr>
-      </w:pPr>
-    </w:p>
-    <w:p>
-      <w:pPr>
-        <w:jc w:val="center"/>
-      </w:pPr>
-      <w:r>
-        <w:rPr>
-          <w:rFonts w:ascii="Arial" w:hAnsi="Arial" w:cs="Arial"/>
-        </w:rPr>
-        <w:t xml:space="preserve">Figura </w:t>
-      </w:r>
-      <w:r>
-        <w:rPr>
-          <w:rFonts w:ascii="Arial" w:hAnsi="Arial" w:cs="Arial"/>
-        </w:rPr>
-        <w:t xml:space="preserve">9 </w:t>
-      </w:r>
-      <w:r>
-        <w:rPr>
-          <w:rFonts w:ascii="Arial" w:hAnsi="Arial" w:cs="Arial"/>
-        </w:rPr>
-        <w:t xml:space="preserve">– </w:t>
-      </w:r>
-      <w:r>
-        <w:rPr>
-          <w:rFonts w:ascii="Arial" w:hAnsi="Arial" w:cs="Arial"/>
-        </w:rPr>
-        <w:t>Protótipo formulário de contato</w:t>
-      </w:r>
-    </w:p>
-    <w:p>
-      <w:pPr>
-        <w:jc w:val="center"/>
-      </w:pPr>
-      <w:r>
-        <w:rPr>
-          <w:noProof/>
-        </w:rPr>
-        <w:drawing>
-          <wp:inline distT="0" distB="0" distL="0" distR="0" wp14:anchorId="55C1BAF5" wp14:editId="5233AAEE">
-            <wp:extent cx="3448050" cy="3238169"/>
-            <wp:effectExtent l="0" t="0" r="0" b="635"/>
-            <wp:docPr id="302037268" name="Imagem 7" descr="Interface gráfica do usuário, Texto&#10;&#10;O conteúdo gerado por IA pode estar incorreto."/>
-            <wp:cNvGraphicFramePr>
-              <a:graphicFrameLocks xmlns:a="http://schemas.openxmlformats.org/drawingml/2006/main" noChangeAspect="1"/>
-            </wp:cNvGraphicFramePr>
-            <a:graphic xmlns:a="http://schemas.openxmlformats.org/drawingml/2006/main">
-              <a:graphicData uri="http://schemas.openxmlformats.org/drawingml/2006/picture">
-                <pic:pic xmlns:pic="http://schemas.openxmlformats.org/drawingml/2006/picture">
-                  <pic:nvPicPr>
-                    <pic:cNvPr id="302037268" name="Imagem 7" descr="Interface gráfica do usuário, Texto&#10;&#10;O conteúdo gerado por IA pode estar incorreto."/>
-                    <pic:cNvPicPr>
-                      <a:picLocks noChangeAspect="1" noChangeArrowheads="1"/>
-                    </pic:cNvPicPr>
-                  </pic:nvPicPr>
-                  <pic:blipFill>
-                    <a:blip r:embed="rId18">
-                      <a:extLst>
-                        <a:ext uri="{28A0092B-C50C-407E-A947-70E740481C1C}">
-                          <a14:useLocalDpi xmlns:a14="http://schemas.microsoft.com/office/drawing/2010/main" val="0"/>
-                        </a:ext>
-                      </a:extLst>
-                    </a:blip>
-                    <a:srcRect/>
-                    <a:stretch>
-                      <a:fillRect/>
-                    </a:stretch>
-                  </pic:blipFill>
-                  <pic:spPr bwMode="auto">
-                    <a:xfrm>
-                      <a:off x="0" y="0"/>
-                      <a:ext cx="3451084" cy="3241018"/>
-                    </a:xfrm>
-                    <a:prstGeom prst="rect">
-                      <a:avLst/>
-                    </a:prstGeom>
-                    <a:noFill/>
-                    <a:ln>
-                      <a:noFill/>
-                    </a:ln>
-                  </pic:spPr>
-                </pic:pic>
-              </a:graphicData>
-            </a:graphic>
-          </wp:inline>
-        </w:drawing>
-      </w:r>
-    </w:p>
-    <w:p>
-      <w:pPr>
-        <w:jc w:val="center"/>
-        <w:rPr>
-          <w:rFonts w:ascii="Arial" w:hAnsi="Arial" w:cs="Arial"/>
-          <w:sz w:val="24"/>
-          <w:szCs w:val="24"/>
-        </w:rPr>
-      </w:pPr>
-      <w:r>
-        <w:rPr>
-          <w:rFonts w:ascii="Arial" w:hAnsi="Arial" w:cs="Arial"/>
-          <w:sz w:val="24"/>
-          <w:szCs w:val="24"/>
-        </w:rPr>
-        <w:lastRenderedPageBreak/>
-        <w:t>Fonte – Elaborado pelos autores (2025).</w:t>
-      </w:r>
-    </w:p>
-    <w:p/>
-    <w:p/>
-    <w:p>
-      <w:pPr>
-        <w:spacing w:line="360" w:lineRule="auto"/>
-        <w:ind w:firstLine="720"/>
-        <w:jc w:val="both"/>
-        <w:rPr>
-          <w:rFonts w:ascii="Arial" w:hAnsi="Arial" w:cs="Arial"/>
-          <w:sz w:val="24"/>
-          <w:szCs w:val="24"/>
-        </w:rPr>
-      </w:pPr>
-      <w:r>
-        <w:rPr>
-          <w:rFonts w:ascii="Arial" w:hAnsi="Arial" w:cs="Arial"/>
-          <w:sz w:val="24"/>
-          <w:szCs w:val="24"/>
-        </w:rPr>
-        <w:t xml:space="preserve">Assim como mostra a figura 10, foi </w:t>
-      </w:r>
-      <w:r>
-        <w:rPr>
-          <w:rFonts w:ascii="Arial" w:hAnsi="Arial" w:cs="Arial"/>
-          <w:sz w:val="24"/>
-          <w:szCs w:val="24"/>
-        </w:rPr>
-        <w:t>projetado para facilitar o cadastro de novas oportunidades de emprego ou estágio no mural de vagas do SENAI. Ele permite que os administradores insiram informações essenciais sobre a vaga e uma descrição mais detalhada sobre as responsabilidades da carga. A interface é simples e intuitiva, garantindo que o processo de inserção de novas vagas seja rápido e eficiente.</w:t>
-      </w:r>
-      <w:r>
-        <w:rPr>
-          <w:rFonts w:ascii="Arial" w:hAnsi="Arial" w:cs="Arial"/>
-          <w:sz w:val="24"/>
-          <w:szCs w:val="24"/>
-        </w:rPr>
-        <w:br/>
-      </w:r>
-      <w:r>
-        <w:rPr>
-          <w:rFonts w:ascii="Arial" w:hAnsi="Arial" w:cs="Arial"/>
-          <w:sz w:val="24"/>
-          <w:szCs w:val="24"/>
-        </w:rPr>
-        <w:t xml:space="preserve"> </w:t>
-      </w:r>
-      <w:r>
-        <w:rPr>
-          <w:rFonts w:ascii="Arial" w:hAnsi="Arial" w:cs="Arial"/>
-          <w:sz w:val="24"/>
-          <w:szCs w:val="24"/>
-        </w:rPr>
-        <w:tab/>
-      </w:r>
-      <w:r>
-        <w:rPr>
-          <w:rFonts w:ascii="Arial" w:hAnsi="Arial" w:cs="Arial"/>
-          <w:sz w:val="24"/>
-          <w:szCs w:val="24"/>
-        </w:rPr>
-        <w:t>Além disso, o formulário oferece a opção de relacionada à vaga, o que pode tornar a publicação mais atraente e informativa. Após preencher os campos necessários, o administrador poderá clicar em</w:t>
-      </w:r>
-      <w:r>
-        <w:rPr>
-          <w:rFonts w:ascii="Arial" w:hAnsi="Arial" w:cs="Arial"/>
-          <w:sz w:val="24"/>
-          <w:szCs w:val="24"/>
-        </w:rPr>
-        <w:t xml:space="preserve"> adicionar vaga</w:t>
-      </w:r>
-      <w:r>
-        <w:rPr>
-          <w:rFonts w:ascii="Arial" w:hAnsi="Arial" w:cs="Arial"/>
-          <w:sz w:val="24"/>
-          <w:szCs w:val="24"/>
-        </w:rPr>
-        <w:t>, finalizando o processo de inclusão da nova oportunidade. Esse formulário é uma ferramenta essencial para garantir que as vagas sejam facilmente atualizadas e visíveis para os alunos e ex-alunos do SENAI.</w:t>
-      </w:r>
-    </w:p>
-    <w:p>
-      <w:pPr>
-        <w:spacing w:line="360" w:lineRule="auto"/>
-        <w:jc w:val="both"/>
-        <w:rPr>
-          <w:sz w:val="24"/>
-          <w:szCs w:val="24"/>
-        </w:rPr>
-      </w:pPr>
-    </w:p>
-    <w:p>
-      <w:pPr>
-        <w:spacing w:line="360" w:lineRule="auto"/>
-        <w:jc w:val="both"/>
-        <w:rPr>
-          <w:sz w:val="24"/>
-          <w:szCs w:val="24"/>
-        </w:rPr>
-      </w:pPr>
-    </w:p>
-    <w:p>
-      <w:pPr>
-        <w:jc w:val="center"/>
-      </w:pPr>
-      <w:r>
-        <w:rPr>
-          <w:rFonts w:ascii="Arial" w:hAnsi="Arial" w:cs="Arial"/>
-        </w:rPr>
-        <w:t xml:space="preserve">Figura </w:t>
-      </w:r>
-      <w:r>
-        <w:rPr>
-          <w:rFonts w:ascii="Arial" w:hAnsi="Arial" w:cs="Arial"/>
-        </w:rPr>
-        <w:t>10</w:t>
-      </w:r>
-      <w:r>
-        <w:rPr>
-          <w:rFonts w:ascii="Arial" w:hAnsi="Arial" w:cs="Arial"/>
-        </w:rPr>
-        <w:t xml:space="preserve"> – </w:t>
-      </w:r>
-      <w:r>
-        <w:rPr>
-          <w:rFonts w:ascii="Arial" w:hAnsi="Arial" w:cs="Arial"/>
-        </w:rPr>
-        <w:t>Protótipo adicionar vagas</w:t>
-      </w:r>
-    </w:p>
-    <w:p>
-      <w:pPr>
-        <w:jc w:val="center"/>
-      </w:pPr>
-      <w:r>
-        <w:rPr>
-          <w:noProof/>
-        </w:rPr>
-        <w:drawing>
-          <wp:inline distT="0" distB="0" distL="0" distR="0" wp14:anchorId="53E7B1B1" wp14:editId="5BD55064">
-            <wp:extent cx="3657600" cy="3429000"/>
-            <wp:effectExtent l="0" t="0" r="0" b="0"/>
-            <wp:docPr id="1495343888" name="Imagem 8" descr="Interface gráfica do usuário&#10;&#10;O conteúdo gerado por IA pode estar incorreto."/>
-            <wp:cNvGraphicFramePr>
-              <a:graphicFrameLocks xmlns:a="http://schemas.openxmlformats.org/drawingml/2006/main" noChangeAspect="1"/>
-            </wp:cNvGraphicFramePr>
-            <a:graphic xmlns:a="http://schemas.openxmlformats.org/drawingml/2006/main">
-              <a:graphicData uri="http://schemas.openxmlformats.org/drawingml/2006/picture">
-                <pic:pic xmlns:pic="http://schemas.openxmlformats.org/drawingml/2006/picture">
-                  <pic:nvPicPr>
-                    <pic:cNvPr id="1495343888" name="Imagem 8" descr="Interface gráfica do usuário&#10;&#10;O conteúdo gerado por IA pode estar incorreto."/>
-                    <pic:cNvPicPr>
-                      <a:picLocks noChangeAspect="1" noChangeArrowheads="1"/>
-                    </pic:cNvPicPr>
-                  </pic:nvPicPr>
-                  <pic:blipFill>
-                    <a:blip r:embed="rId19">
-                      <a:extLst>
-                        <a:ext uri="{28A0092B-C50C-407E-A947-70E740481C1C}">
-                          <a14:useLocalDpi xmlns:a14="http://schemas.microsoft.com/office/drawing/2010/main" val="0"/>
-                        </a:ext>
-                      </a:extLst>
-                    </a:blip>
-                    <a:srcRect/>
-                    <a:stretch>
-                      <a:fillRect/>
-                    </a:stretch>
-                  </pic:blipFill>
-                  <pic:spPr bwMode="auto">
-                    <a:xfrm>
-                      <a:off x="0" y="0"/>
-                      <a:ext cx="3657600" cy="3429000"/>
-                    </a:xfrm>
-                    <a:prstGeom prst="rect">
-                      <a:avLst/>
-                    </a:prstGeom>
-                    <a:noFill/>
-                    <a:ln>
-                      <a:noFill/>
-                    </a:ln>
-                  </pic:spPr>
-                </pic:pic>
-              </a:graphicData>
-            </a:graphic>
-          </wp:inline>
-        </w:drawing>
-      </w:r>
-    </w:p>
-    <w:p>
-      <w:pPr>
-        <w:jc w:val="center"/>
-        <w:rPr>
-          <w:rFonts w:ascii="Arial" w:hAnsi="Arial" w:cs="Arial"/>
-          <w:sz w:val="24"/>
-          <w:szCs w:val="24"/>
-        </w:rPr>
-      </w:pPr>
-      <w:r>
-        <w:rPr>
-          <w:rFonts w:ascii="Arial" w:hAnsi="Arial" w:cs="Arial"/>
-          <w:sz w:val="24"/>
-          <w:szCs w:val="24"/>
-        </w:rPr>
-        <w:t>Fonte – Elaborado pelos autores (2025).</w:t>
-      </w:r>
-    </w:p>
     <w:p/>
     <w:p/>
     <w:p/>
@@ -7813,18 +7741,28 @@
       <w:pPr>
         <w:pStyle w:val="Ttulo2"/>
       </w:pPr>
-      <w:bookmarkStart w:id="20" w:name="_Toc208311271"/>
-      <w:r>
-        <w:t xml:space="preserve">4.4 </w:t>
+    </w:p>
+    <w:p>
+      <w:pPr>
+        <w:pStyle w:val="Ttulo2"/>
+      </w:pPr>
+      <w:bookmarkStart w:id="20" w:name="_Toc208311272"/>
+      <w:r>
+        <w:t>4.</w:t>
+      </w:r>
+      <w:r>
+        <w:t>5</w:t>
+      </w:r>
+      <w:r>
+        <w:t xml:space="preserve"> </w:t>
       </w:r>
       <w:r>
         <w:tab/>
-        <w:t>Aplicações</w:t>
+      </w:r>
+      <w:r>
+        <w:t>Digrama de Caso de Uso</w:t>
       </w:r>
       <w:bookmarkEnd w:id="20"/>
-      <w:r>
-        <w:t xml:space="preserve"> </w:t>
-      </w:r>
     </w:p>
     <w:p>
       <w:pPr>
@@ -7833,151 +7771,104 @@
     </w:p>
     <w:p>
       <w:pPr>
-        <w:pStyle w:val="Ttulo2"/>
-      </w:pPr>
-      <w:bookmarkStart w:id="21" w:name="_Toc208311272"/>
-      <w:r>
+        <w:spacing w:line="360" w:lineRule="auto"/>
+        <w:ind w:firstLine="710"/>
+        <w:jc w:val="both"/>
+        <w:rPr>
+          <w:rFonts w:ascii="Arial" w:hAnsi="Arial" w:cs="Arial"/>
+          <w:sz w:val="24"/>
+          <w:szCs w:val="24"/>
+          <w:lang w:val="pt-BR" w:eastAsia="pt-BR"/>
+        </w:rPr>
+      </w:pPr>
+      <w:r>
+        <w:rPr>
+          <w:rFonts w:ascii="Arial" w:hAnsi="Arial" w:cs="Arial"/>
+          <w:sz w:val="24"/>
+          <w:szCs w:val="24"/>
+          <w:lang w:val="pt-BR" w:eastAsia="pt-BR"/>
+        </w:rPr>
+        <w:t xml:space="preserve">A Figura </w:t>
+      </w:r>
+      <w:r>
+        <w:rPr>
+          <w:rFonts w:ascii="Arial" w:hAnsi="Arial" w:cs="Arial"/>
+          <w:sz w:val="24"/>
+          <w:szCs w:val="24"/>
+          <w:lang w:val="pt-BR" w:eastAsia="pt-BR"/>
+        </w:rPr>
+        <w:t>11</w:t>
+      </w:r>
+      <w:r>
+        <w:rPr>
+          <w:rFonts w:ascii="Arial" w:hAnsi="Arial" w:cs="Arial"/>
+          <w:sz w:val="24"/>
+          <w:szCs w:val="24"/>
+          <w:lang w:val="pt-BR" w:eastAsia="pt-BR"/>
+        </w:rPr>
+        <w:t xml:space="preserve"> apresenta um diagrama entidade-relacionamento (DER) que descreve o modelo de dados de um sistema de gestão de vagas de emprego para alunos. O diagrama é composto por duas entidades principais: </w:t>
+      </w:r>
+      <w:r>
+        <w:rPr>
+          <w:rFonts w:ascii="Arial" w:hAnsi="Arial" w:cs="Arial"/>
+          <w:sz w:val="24"/>
+          <w:szCs w:val="24"/>
+          <w:lang w:val="pt-BR" w:eastAsia="pt-BR"/>
+        </w:rPr>
+        <w:t>Alunos e Vagas, ambas relacionadas por meio dos relacionamentos Buscam e Emprega.</w:t>
+      </w:r>
+    </w:p>
+    <w:p>
+      <w:pPr>
+        <w:spacing w:line="360" w:lineRule="auto"/>
+        <w:ind w:firstLine="710"/>
+        <w:jc w:val="both"/>
+        <w:rPr>
+          <w:rFonts w:ascii="Arial" w:hAnsi="Arial" w:cs="Arial"/>
+          <w:sz w:val="24"/>
+          <w:szCs w:val="24"/>
+          <w:lang w:val="pt-BR" w:eastAsia="pt-BR"/>
+        </w:rPr>
+      </w:pPr>
+      <w:r>
+        <w:rPr>
+          <w:rFonts w:ascii="Arial" w:hAnsi="Arial" w:cs="Arial"/>
+          <w:sz w:val="24"/>
+          <w:szCs w:val="24"/>
+          <w:lang w:val="pt-BR" w:eastAsia="pt-BR"/>
+        </w:rPr>
+        <w:t>A entidade Alunos possui os atributos: id_aluno, nome, email, senha e vaga (esta última definida como chave estrangeira). Já a entidade Vagas</w:t>
+      </w:r>
+      <w:r>
+        <w:rPr>
+          <w:rFonts w:ascii="Arial" w:hAnsi="Arial" w:cs="Arial"/>
+          <w:sz w:val="24"/>
+          <w:szCs w:val="24"/>
+          <w:lang w:val="pt-BR" w:eastAsia="pt-BR"/>
+        </w:rPr>
+        <w:t xml:space="preserve"> contém os atributos: id_empresa, nome_vaga, especializacao, numero_vagas, empresa, email_curriculo, nome_contratante, telefone_contato, sobre e aluno (também configurado como chave estrangeira).</w:t>
+      </w:r>
+    </w:p>
+    <w:p>
+      <w:pPr>
+        <w:spacing w:line="360" w:lineRule="auto"/>
+        <w:ind w:firstLine="710"/>
+        <w:jc w:val="both"/>
+        <w:rPr>
+          <w:rFonts w:ascii="Arial" w:hAnsi="Arial" w:cs="Arial"/>
+          <w:sz w:val="24"/>
+          <w:szCs w:val="24"/>
+          <w:lang w:val="pt-BR" w:eastAsia="pt-BR"/>
+        </w:rPr>
+      </w:pPr>
+      <w:r>
+        <w:rPr>
+          <w:rFonts w:ascii="Arial" w:hAnsi="Arial" w:cs="Arial"/>
+          <w:sz w:val="24"/>
+          <w:szCs w:val="24"/>
+          <w:lang w:val="pt-BR" w:eastAsia="pt-BR"/>
+        </w:rPr>
         <w:lastRenderedPageBreak/>
-        <w:t>4.</w:t>
-      </w:r>
-      <w:r>
-        <w:t>5</w:t>
-      </w:r>
-      <w:r>
-        <w:t xml:space="preserve"> </w:t>
-      </w:r>
-      <w:r>
-        <w:tab/>
-      </w:r>
-      <w:r>
-        <w:t>Digrama de Caso de Uso</w:t>
-      </w:r>
-      <w:bookmarkEnd w:id="21"/>
-    </w:p>
-    <w:p>
-      <w:pPr>
-        <w:pStyle w:val="Ttulo2"/>
-      </w:pPr>
-    </w:p>
-    <w:p>
-      <w:pPr>
-        <w:spacing w:line="360" w:lineRule="auto"/>
-        <w:ind w:firstLine="710"/>
-        <w:jc w:val="both"/>
-        <w:rPr>
-          <w:rFonts w:ascii="Arial" w:hAnsi="Arial" w:cs="Arial"/>
-          <w:sz w:val="24"/>
-          <w:szCs w:val="24"/>
-          <w:lang w:val="pt-BR" w:eastAsia="pt-BR"/>
-        </w:rPr>
-      </w:pPr>
-      <w:r>
-        <w:rPr>
-          <w:rFonts w:ascii="Arial" w:hAnsi="Arial" w:cs="Arial"/>
-          <w:sz w:val="24"/>
-          <w:szCs w:val="24"/>
-          <w:lang w:val="pt-BR" w:eastAsia="pt-BR"/>
-        </w:rPr>
-        <w:t xml:space="preserve">A Figura </w:t>
-      </w:r>
-      <w:r>
-        <w:rPr>
-          <w:rFonts w:ascii="Arial" w:hAnsi="Arial" w:cs="Arial"/>
-          <w:sz w:val="24"/>
-          <w:szCs w:val="24"/>
-          <w:lang w:val="pt-BR" w:eastAsia="pt-BR"/>
-        </w:rPr>
-        <w:t>11</w:t>
-      </w:r>
-      <w:r>
-        <w:rPr>
-          <w:rFonts w:ascii="Arial" w:hAnsi="Arial" w:cs="Arial"/>
-          <w:sz w:val="24"/>
-          <w:szCs w:val="24"/>
-          <w:lang w:val="pt-BR" w:eastAsia="pt-BR"/>
-        </w:rPr>
-        <w:t xml:space="preserve"> apresenta um diagrama entidade-relacionamento (DER) que descreve o modelo de dados de um sistema de gestão de vagas de emprego para alunos. O diagrama é composto por duas entidades principais: </w:t>
-      </w:r>
-      <w:r>
-        <w:rPr>
-          <w:rFonts w:ascii="Arial" w:hAnsi="Arial" w:cs="Arial"/>
-          <w:sz w:val="24"/>
-          <w:szCs w:val="24"/>
-          <w:lang w:val="pt-BR" w:eastAsia="pt-BR"/>
-        </w:rPr>
-        <w:t>Alunos e Vagas, ambas relacionadas por meio dos relacionamentos Buscam e Emprega.</w:t>
-      </w:r>
-    </w:p>
-    <w:p>
-      <w:pPr>
-        <w:spacing w:line="360" w:lineRule="auto"/>
-        <w:ind w:firstLine="710"/>
-        <w:jc w:val="both"/>
-        <w:rPr>
-          <w:rFonts w:ascii="Arial" w:hAnsi="Arial" w:cs="Arial"/>
-          <w:sz w:val="24"/>
-          <w:szCs w:val="24"/>
-          <w:lang w:val="pt-BR" w:eastAsia="pt-BR"/>
-        </w:rPr>
-      </w:pPr>
-      <w:r>
-        <w:rPr>
-          <w:rFonts w:ascii="Arial" w:hAnsi="Arial" w:cs="Arial"/>
-          <w:sz w:val="24"/>
-          <w:szCs w:val="24"/>
-          <w:lang w:val="pt-BR" w:eastAsia="pt-BR"/>
-        </w:rPr>
-        <w:t>A entidade Alunos possui os atributos: id_aluno, nome, email, senha e vaga (esta última definida como chave estrangeira). Já a entidade Vagas</w:t>
-      </w:r>
-      <w:r>
-        <w:rPr>
-          <w:rFonts w:ascii="Arial" w:hAnsi="Arial" w:cs="Arial"/>
-          <w:sz w:val="24"/>
-          <w:szCs w:val="24"/>
-          <w:lang w:val="pt-BR" w:eastAsia="pt-BR"/>
-        </w:rPr>
-        <w:t xml:space="preserve"> contém os atributos: id_empresa, nome_vaga, especializacao, </w:t>
-      </w:r>
-      <w:proofErr w:type="gramStart"/>
-      <w:r>
-        <w:rPr>
-          <w:rFonts w:ascii="Arial" w:hAnsi="Arial" w:cs="Arial"/>
-          <w:sz w:val="24"/>
-          <w:szCs w:val="24"/>
-          <w:lang w:val="pt-BR" w:eastAsia="pt-BR"/>
-        </w:rPr>
-        <w:t>numero</w:t>
-      </w:r>
-      <w:proofErr w:type="gramEnd"/>
-      <w:r>
-        <w:rPr>
-          <w:rFonts w:ascii="Arial" w:hAnsi="Arial" w:cs="Arial"/>
-          <w:sz w:val="24"/>
-          <w:szCs w:val="24"/>
-          <w:lang w:val="pt-BR" w:eastAsia="pt-BR"/>
-        </w:rPr>
-        <w:t>_vagas, empresa, email_curriculo, nome_contratante, telefone_contato, sobre e aluno (também configurado como chave estrangeira).</w:t>
-      </w:r>
-    </w:p>
-    <w:p>
-      <w:pPr>
-        <w:spacing w:line="360" w:lineRule="auto"/>
-        <w:ind w:firstLine="710"/>
-        <w:jc w:val="both"/>
-        <w:rPr>
-          <w:rFonts w:ascii="Arial" w:hAnsi="Arial" w:cs="Arial"/>
-          <w:sz w:val="24"/>
-          <w:szCs w:val="24"/>
-          <w:lang w:val="pt-BR" w:eastAsia="pt-BR"/>
-        </w:rPr>
-      </w:pPr>
-      <w:r>
-        <w:rPr>
-          <w:rFonts w:ascii="Arial" w:hAnsi="Arial" w:cs="Arial"/>
-          <w:sz w:val="24"/>
-          <w:szCs w:val="24"/>
-          <w:lang w:val="pt-BR" w:eastAsia="pt-BR"/>
-        </w:rPr>
         <w:t>Este modelo ilustra como os alunos podem buscar oportunidades de trabalho e serem empregados, estabelecendo a ligação entre informações de candidatos e as vagas disponibilizadas por empresas.</w:t>
       </w:r>
     </w:p>
@@ -8053,7 +7944,7 @@
                     </pic:cNvPicPr>
                   </pic:nvPicPr>
                   <pic:blipFill>
-                    <a:blip r:embed="rId20" cstate="print">
+                    <a:blip r:embed="rId21" cstate="print">
                       <a:extLst>
                         <a:ext uri="{28A0092B-C50C-407E-A947-70E740481C1C}">
                           <a14:useLocalDpi xmlns:a14="http://schemas.microsoft.com/office/drawing/2010/main" val="0"/>
@@ -8118,7 +8009,7 @@
       <w:pPr>
         <w:pStyle w:val="Ttulo1"/>
       </w:pPr>
-      <w:bookmarkStart w:id="22" w:name="_Toc208311273"/>
+      <w:bookmarkStart w:id="21" w:name="_Toc208311273"/>
       <w:r>
         <w:t>5.</w:t>
       </w:r>
@@ -8131,7 +8022,7 @@
       <w:r>
         <w:t>O CLIENTE</w:t>
       </w:r>
-      <w:bookmarkEnd w:id="22"/>
+      <w:bookmarkEnd w:id="21"/>
       <w:r>
         <w:t xml:space="preserve"> </w:t>
       </w:r>
@@ -8200,14 +8091,6 @@
           <w:szCs w:val="24"/>
         </w:rPr>
         <w:br/>
-      </w:r>
-      <w:r>
-        <w:rPr>
-          <w:rFonts w:ascii="Arial" w:hAnsi="Arial" w:cs="Arial"/>
-          <w:sz w:val="24"/>
-          <w:szCs w:val="24"/>
-        </w:rPr>
-        <w:lastRenderedPageBreak/>
         <w:t>oferecendo cursos alinhados às necessidades das empresas e às inovações</w:t>
       </w:r>
       <w:r>
@@ -8259,7 +8142,7 @@
       <w:pPr>
         <w:pStyle w:val="Ttulo1"/>
       </w:pPr>
-      <w:bookmarkStart w:id="23" w:name="_Toc208311274"/>
+      <w:bookmarkStart w:id="22" w:name="_Toc208311274"/>
       <w:r>
         <w:t>6</w:t>
       </w:r>
@@ -8272,7 +8155,7 @@
       <w:r>
         <w:t>REFERÊNCIAS</w:t>
       </w:r>
-      <w:bookmarkEnd w:id="23"/>
+      <w:bookmarkEnd w:id="22"/>
     </w:p>
     <w:p>
       <w:pPr>
@@ -8315,7 +8198,7 @@
         </w:rPr>
         <w:t xml:space="preserve"> IBGE: taxa de desemprego cai para 5,8%, a menor já registrada. Agência Brasil, 31 jul. 2025. Disponível em: </w:t>
       </w:r>
-      <w:hyperlink r:id="rId21" w:tgtFrame="_new" w:history="1">
+      <w:hyperlink r:id="rId22" w:tgtFrame="_new" w:history="1">
         <w:r>
           <w:rPr>
             <w:rStyle w:val="Hyperlink"/>
@@ -8494,67 +8377,7 @@
           <w:szCs w:val="24"/>
           <w:lang w:val="pt-BR"/>
         </w:rPr>
-        <w:t xml:space="preserve"> Web </w:t>
-      </w:r>
-      <w:proofErr w:type="spellStart"/>
-      <w:r>
-        <w:rPr>
-          <w:rFonts w:ascii="Arial" w:eastAsia="Arial" w:hAnsi="Arial" w:cs="Arial"/>
-          <w:sz w:val="24"/>
-          <w:szCs w:val="24"/>
-          <w:lang w:val="pt-BR"/>
-        </w:rPr>
-        <w:t>Development</w:t>
-      </w:r>
-      <w:proofErr w:type="spellEnd"/>
-      <w:r>
-        <w:rPr>
-          <w:rFonts w:ascii="Arial" w:eastAsia="Arial" w:hAnsi="Arial" w:cs="Arial"/>
-          <w:sz w:val="24"/>
-          <w:szCs w:val="24"/>
-          <w:lang w:val="pt-BR"/>
-        </w:rPr>
-        <w:t xml:space="preserve"> Market </w:t>
-      </w:r>
-      <w:proofErr w:type="spellStart"/>
-      <w:r>
-        <w:rPr>
-          <w:rFonts w:ascii="Arial" w:eastAsia="Arial" w:hAnsi="Arial" w:cs="Arial"/>
-          <w:sz w:val="24"/>
-          <w:szCs w:val="24"/>
-          <w:lang w:val="pt-BR"/>
-        </w:rPr>
-        <w:t>Size</w:t>
-      </w:r>
-      <w:proofErr w:type="spellEnd"/>
-      <w:r>
-        <w:rPr>
-          <w:rFonts w:ascii="Arial" w:eastAsia="Arial" w:hAnsi="Arial" w:cs="Arial"/>
-          <w:sz w:val="24"/>
-          <w:szCs w:val="24"/>
-          <w:lang w:val="pt-BR"/>
-        </w:rPr>
-        <w:t xml:space="preserve">, </w:t>
-      </w:r>
-      <w:proofErr w:type="spellStart"/>
-      <w:r>
-        <w:rPr>
-          <w:rFonts w:ascii="Arial" w:eastAsia="Arial" w:hAnsi="Arial" w:cs="Arial"/>
-          <w:sz w:val="24"/>
-          <w:szCs w:val="24"/>
-          <w:lang w:val="pt-BR"/>
-        </w:rPr>
-        <w:t>Share</w:t>
-      </w:r>
-      <w:proofErr w:type="spellEnd"/>
-      <w:r>
-        <w:rPr>
-          <w:rFonts w:ascii="Arial" w:eastAsia="Arial" w:hAnsi="Arial" w:cs="Arial"/>
-          <w:sz w:val="24"/>
-          <w:szCs w:val="24"/>
-          <w:lang w:val="pt-BR"/>
-        </w:rPr>
-        <w:t>, Growth, and Forecast 2024-2033. Disponível em: https://www.businessresearchinsights.com/market-reports/web-development-market-109039. Acesso em: 18 ago. 2025.</w:t>
+        <w:t xml:space="preserve"> Web Development Market Size, Share, Growth, and Forecast 2024-2033. Disponível em: https://www.businessresearchinsights.com/market-reports/web-development-market-109039. Acesso em: 18 ago. 2025.</w:t>
       </w:r>
     </w:p>
     <w:p>
@@ -8600,29 +8423,9 @@
           <w:szCs w:val="24"/>
           <w:lang w:val="pt-BR"/>
         </w:rPr>
-        <w:t xml:space="preserve"> Desemprego cai para 6,2%, e Brasil tem </w:t>
-      </w:r>
-      <w:proofErr w:type="gramStart"/>
-      <w:r>
-        <w:rPr>
-          <w:rFonts w:ascii="Arial" w:eastAsia="Arial" w:hAnsi="Arial" w:cs="Arial"/>
-          <w:sz w:val="24"/>
-          <w:szCs w:val="24"/>
-          <w:lang w:val="pt-BR"/>
-        </w:rPr>
-        <w:t>melhor</w:t>
-      </w:r>
-      <w:proofErr w:type="gramEnd"/>
-      <w:r>
-        <w:rPr>
-          <w:rFonts w:ascii="Arial" w:eastAsia="Arial" w:hAnsi="Arial" w:cs="Arial"/>
-          <w:sz w:val="24"/>
-          <w:szCs w:val="24"/>
-          <w:lang w:val="pt-BR"/>
-        </w:rPr>
-        <w:t xml:space="preserve"> mercado de trabalho em 10 anos. CSB, 27 jun. 2025. Disponível em: </w:t>
-      </w:r>
-      <w:hyperlink r:id="rId22" w:tgtFrame="_new" w:history="1">
+        <w:t xml:space="preserve"> Desemprego cai para 6,2%, e Brasil tem melhor mercado de trabalho em 10 anos. CSB, 27 jun. 2025. Disponível em: </w:t>
+      </w:r>
+      <w:hyperlink r:id="rId23" w:tgtFrame="_new" w:history="1">
         <w:r>
           <w:rPr>
             <w:rStyle w:val="Hyperlink"/>
@@ -8745,7 +8548,7 @@
         </w:rPr>
         <w:t xml:space="preserve"> Com formação do SENAI, mais de 85% dos ex-alunos de cursos técnicos estão empregados. Portal da Indústria, 2025. Disponível em: </w:t>
       </w:r>
-      <w:hyperlink r:id="rId23" w:tgtFrame="_new" w:history="1">
+      <w:hyperlink r:id="rId24" w:tgtFrame="_new" w:history="1">
         <w:r>
           <w:rPr>
             <w:rStyle w:val="Hyperlink"/>
@@ -8835,69 +8638,9 @@
           <w:szCs w:val="24"/>
           <w:lang w:val="pt-BR"/>
         </w:rPr>
-        <w:t xml:space="preserve"> ECMA-404: The JSON Data </w:t>
-      </w:r>
-      <w:proofErr w:type="spellStart"/>
-      <w:r>
-        <w:rPr>
-          <w:rFonts w:ascii="Arial" w:eastAsia="Arial" w:hAnsi="Arial" w:cs="Arial"/>
-          <w:sz w:val="24"/>
-          <w:szCs w:val="24"/>
-          <w:lang w:val="pt-BR"/>
-        </w:rPr>
-        <w:t>Interchange</w:t>
-      </w:r>
-      <w:proofErr w:type="spellEnd"/>
-      <w:r>
-        <w:rPr>
-          <w:rFonts w:ascii="Arial" w:eastAsia="Arial" w:hAnsi="Arial" w:cs="Arial"/>
-          <w:sz w:val="24"/>
-          <w:szCs w:val="24"/>
-          <w:lang w:val="pt-BR"/>
-        </w:rPr>
-        <w:t xml:space="preserve"> Standard. Geneva: </w:t>
-      </w:r>
-      <w:proofErr w:type="spellStart"/>
-      <w:r>
-        <w:rPr>
-          <w:rFonts w:ascii="Arial" w:eastAsia="Arial" w:hAnsi="Arial" w:cs="Arial"/>
-          <w:sz w:val="24"/>
-          <w:szCs w:val="24"/>
-          <w:lang w:val="pt-BR"/>
-        </w:rPr>
-        <w:t>Ecma</w:t>
-      </w:r>
-      <w:proofErr w:type="spellEnd"/>
-      <w:r>
-        <w:rPr>
-          <w:rFonts w:ascii="Arial" w:eastAsia="Arial" w:hAnsi="Arial" w:cs="Arial"/>
-          <w:sz w:val="24"/>
-          <w:szCs w:val="24"/>
-          <w:lang w:val="pt-BR"/>
-        </w:rPr>
-        <w:t xml:space="preserve"> </w:t>
-      </w:r>
-      <w:proofErr w:type="spellStart"/>
-      <w:r>
-        <w:rPr>
-          <w:rFonts w:ascii="Arial" w:eastAsia="Arial" w:hAnsi="Arial" w:cs="Arial"/>
-          <w:sz w:val="24"/>
-          <w:szCs w:val="24"/>
-          <w:lang w:val="pt-BR"/>
-        </w:rPr>
-        <w:t>International</w:t>
-      </w:r>
-      <w:proofErr w:type="spellEnd"/>
-      <w:r>
-        <w:rPr>
-          <w:rFonts w:ascii="Arial" w:eastAsia="Arial" w:hAnsi="Arial" w:cs="Arial"/>
-          <w:sz w:val="24"/>
-          <w:szCs w:val="24"/>
-          <w:lang w:val="pt-BR"/>
-        </w:rPr>
-        <w:t xml:space="preserve">, 2017. Disponível em: </w:t>
-      </w:r>
-      <w:hyperlink r:id="rId24" w:tgtFrame="_new" w:history="1">
+        <w:t xml:space="preserve"> ECMA-404: The JSON Data Interchange Standard. Geneva: Ecma International, 2017. Disponível em: </w:t>
+      </w:r>
+      <w:hyperlink r:id="rId25" w:tgtFrame="_new" w:history="1">
         <w:r>
           <w:rPr>
             <w:rStyle w:val="Hyperlink"/>
@@ -8976,7 +8719,7 @@
         </w:rPr>
         <w:t xml:space="preserve"> Nove em cada dez técnicos formados pelo SENAI em SC estão empregados. FIESC, 2025. Disponível em: </w:t>
       </w:r>
-      <w:hyperlink r:id="rId25" w:tgtFrame="_new" w:history="1">
+      <w:hyperlink r:id="rId26" w:tgtFrame="_new" w:history="1">
         <w:r>
           <w:rPr>
             <w:rStyle w:val="Hyperlink"/>
@@ -9075,31 +8818,9 @@
           <w:szCs w:val="24"/>
           <w:lang w:val="pt-BR"/>
         </w:rPr>
-        <w:t xml:space="preserve"> Desemprego recua a 6,2% e tem menor taxa até maio na série histórica. Folha de </w:t>
-      </w:r>
-      <w:proofErr w:type="spellStart"/>
-      <w:proofErr w:type="gramStart"/>
-      <w:r>
-        <w:rPr>
-          <w:rFonts w:ascii="Arial" w:eastAsia="Arial" w:hAnsi="Arial" w:cs="Arial"/>
-          <w:sz w:val="24"/>
-          <w:szCs w:val="24"/>
-          <w:lang w:val="pt-BR"/>
-        </w:rPr>
-        <w:t>S.Paulo</w:t>
-      </w:r>
-      <w:proofErr w:type="spellEnd"/>
-      <w:proofErr w:type="gramEnd"/>
-      <w:r>
-        <w:rPr>
-          <w:rFonts w:ascii="Arial" w:eastAsia="Arial" w:hAnsi="Arial" w:cs="Arial"/>
-          <w:sz w:val="24"/>
-          <w:szCs w:val="24"/>
-          <w:lang w:val="pt-BR"/>
-        </w:rPr>
-        <w:t xml:space="preserve">, 27 jun. 2025. Disponível em: </w:t>
-      </w:r>
-      <w:hyperlink r:id="rId26" w:tgtFrame="_new" w:history="1">
+        <w:t xml:space="preserve"> Desemprego recua a 6,2% e tem menor taxa até maio na série histórica. Folha de S.Paulo, 27 jun. 2025. Disponível em: </w:t>
+      </w:r>
+      <w:hyperlink r:id="rId27" w:tgtFrame="_new" w:history="1">
         <w:r>
           <w:rPr>
             <w:rStyle w:val="Hyperlink"/>
@@ -9194,7 +8915,7 @@
         </w:rPr>
         <w:t xml:space="preserve"> 15 maio 2025. Disponível em: </w:t>
       </w:r>
-      <w:hyperlink r:id="rId27" w:tgtFrame="_new" w:history="1">
+      <w:hyperlink r:id="rId28" w:tgtFrame="_new" w:history="1">
         <w:r>
           <w:rPr>
             <w:rStyle w:val="Hyperlink"/>
@@ -9273,7 +8994,7 @@
         </w:rPr>
         <w:t xml:space="preserve"> Pesquisa Nacional por Amostra de Domicílios Contínua – PNAD Contínua 2023: Mercado de Trabalho. Rio de Janeiro: IBGE, 2023. Disponível em: </w:t>
       </w:r>
-      <w:hyperlink r:id="rId28" w:tgtFrame="_new" w:history="1">
+      <w:hyperlink r:id="rId29" w:tgtFrame="_new" w:history="1">
         <w:r>
           <w:rPr>
             <w:rStyle w:val="Hyperlink"/>
@@ -9352,7 +9073,7 @@
         </w:rPr>
         <w:t xml:space="preserve"> Mais de 85% dos ex-alunos de cursos técnicos do SENAI estão empregados. Indústria News, 2025. Disponível em: </w:t>
       </w:r>
-      <w:hyperlink r:id="rId29" w:tgtFrame="_new" w:history="1">
+      <w:hyperlink r:id="rId30" w:tgtFrame="_new" w:history="1">
         <w:r>
           <w:rPr>
             <w:rStyle w:val="Hyperlink"/>
@@ -9484,7 +9205,7 @@
         </w:rPr>
         <w:t xml:space="preserve"> 72% dos profissionais de RH no Brasil dizem que encontrar talentos está sendo mais desafiador. E-Commerce Update, 19 fev. 2025. Disponível em: </w:t>
       </w:r>
-      <w:hyperlink r:id="rId30" w:tgtFrame="_new" w:history="1">
+      <w:hyperlink r:id="rId31" w:tgtFrame="_new" w:history="1">
         <w:r>
           <w:rPr>
             <w:rStyle w:val="Hyperlink"/>
@@ -9563,7 +9284,7 @@
         </w:rPr>
         <w:t xml:space="preserve"> Empregabilidade no Brasil em 2025: cenário atual e principais tendências. LinkedIn, 2025. Disponível em: </w:t>
       </w:r>
-      <w:hyperlink r:id="rId31" w:tgtFrame="_new" w:history="1">
+      <w:hyperlink r:id="rId32" w:tgtFrame="_new" w:history="1">
         <w:r>
           <w:rPr>
             <w:rStyle w:val="Hyperlink"/>
@@ -9642,7 +9363,7 @@
         </w:rPr>
         <w:t xml:space="preserve"> Análise de Tamanho e Participação do Mercado de Desenvolvimento Web. Disponível em: </w:t>
       </w:r>
-      <w:hyperlink r:id="rId32" w:tgtFrame="_new" w:history="1">
+      <w:hyperlink r:id="rId33" w:tgtFrame="_new" w:history="1">
         <w:r>
           <w:rPr>
             <w:rStyle w:val="Hyperlink"/>
@@ -9721,7 +9442,7 @@
         </w:rPr>
         <w:t xml:space="preserve"> Mais de 90% das empresas preferem contratar ex-alunos do SENAI. Portal IN, 2025. Disponível em: </w:t>
       </w:r>
-      <w:hyperlink r:id="rId33" w:tgtFrame="_new" w:history="1">
+      <w:hyperlink r:id="rId34" w:tgtFrame="_new" w:history="1">
         <w:r>
           <w:rPr>
             <w:rStyle w:val="Hyperlink"/>
@@ -9885,7 +9606,7 @@
         </w:rPr>
         <w:t xml:space="preserve"> Tendências do Desenvolvimento Web em 2025. 2025. Disponível em: </w:t>
       </w:r>
-      <w:hyperlink r:id="rId34" w:tgtFrame="_new" w:history="1">
+      <w:hyperlink r:id="rId35" w:tgtFrame="_new" w:history="1">
         <w:r>
           <w:rPr>
             <w:rStyle w:val="Hyperlink"/>
@@ -9964,7 +9685,7 @@
         </w:rPr>
         <w:t xml:space="preserve"> Contrate-me: encontre profissionais qualificados para sua empresa. Portal da Indústria – SENAI, 2025. Disponível em: </w:t>
       </w:r>
-      <w:hyperlink r:id="rId35" w:tgtFrame="_new" w:history="1">
+      <w:hyperlink r:id="rId36" w:tgtFrame="_new" w:history="1">
         <w:r>
           <w:rPr>
             <w:rStyle w:val="Hyperlink"/>
@@ -10141,29 +9862,9 @@
           <w:szCs w:val="24"/>
           <w:lang w:val="pt-BR"/>
         </w:rPr>
-        <w:t xml:space="preserve"> O que é Figma e por que usar na criação de interfaces digitais. </w:t>
-      </w:r>
-      <w:proofErr w:type="spellStart"/>
-      <w:r>
-        <w:rPr>
-          <w:rFonts w:ascii="Arial" w:eastAsia="Arial" w:hAnsi="Arial" w:cs="Arial"/>
-          <w:sz w:val="24"/>
-          <w:szCs w:val="24"/>
-          <w:lang w:val="pt-BR"/>
-        </w:rPr>
-        <w:t>Tera</w:t>
-      </w:r>
-      <w:proofErr w:type="spellEnd"/>
-      <w:r>
-        <w:rPr>
-          <w:rFonts w:ascii="Arial" w:eastAsia="Arial" w:hAnsi="Arial" w:cs="Arial"/>
-          <w:sz w:val="24"/>
-          <w:szCs w:val="24"/>
-          <w:lang w:val="pt-BR"/>
-        </w:rPr>
-        <w:t xml:space="preserve"> Blog, [s.d.]. Disponível em: </w:t>
-      </w:r>
-      <w:hyperlink r:id="rId36" w:tgtFrame="_new" w:history="1">
+        <w:t xml:space="preserve"> O que é Figma e por que usar na criação de interfaces digitais. Tera Blog, [s.d.]. Disponível em: </w:t>
+      </w:r>
+      <w:hyperlink r:id="rId37" w:tgtFrame="_new" w:history="1">
         <w:r>
           <w:rPr>
             <w:rStyle w:val="Hyperlink"/>
@@ -10242,7 +9943,7 @@
         </w:rPr>
         <w:t xml:space="preserve"> País tem 1,254 milhão de pessoas desempregadas há 2 anos ou mais, aponta IBGE. UOL Economia, 15 ago. 2025. Disponível em: </w:t>
       </w:r>
-      <w:hyperlink r:id="rId37" w:tgtFrame="_new" w:history="1">
+      <w:hyperlink r:id="rId38" w:tgtFrame="_new" w:history="1">
         <w:r>
           <w:rPr>
             <w:rStyle w:val="Hyperlink"/>
@@ -10319,7 +10020,7 @@
         </w:rPr>
         <w:t xml:space="preserve"> Home office. Wikipédia, 2025. Disponível em: </w:t>
       </w:r>
-      <w:hyperlink r:id="rId38" w:tgtFrame="_new" w:history="1">
+      <w:hyperlink r:id="rId39" w:tgtFrame="_new" w:history="1">
         <w:r>
           <w:rPr>
             <w:rStyle w:val="Hyperlink"/>
@@ -10394,109 +10095,9 @@
           <w:szCs w:val="24"/>
           <w:lang w:val="pt-BR"/>
         </w:rPr>
-        <w:t xml:space="preserve"> </w:t>
-      </w:r>
-      <w:proofErr w:type="spellStart"/>
-      <w:r>
-        <w:rPr>
-          <w:rFonts w:ascii="Arial" w:eastAsia="Arial" w:hAnsi="Arial" w:cs="Arial"/>
-          <w:sz w:val="24"/>
-          <w:szCs w:val="24"/>
-          <w:lang w:val="pt-BR"/>
-        </w:rPr>
-        <w:t>Cascading</w:t>
-      </w:r>
-      <w:proofErr w:type="spellEnd"/>
-      <w:r>
-        <w:rPr>
-          <w:rFonts w:ascii="Arial" w:eastAsia="Arial" w:hAnsi="Arial" w:cs="Arial"/>
-          <w:sz w:val="24"/>
-          <w:szCs w:val="24"/>
-          <w:lang w:val="pt-BR"/>
-        </w:rPr>
-        <w:t xml:space="preserve"> Style </w:t>
-      </w:r>
-      <w:proofErr w:type="spellStart"/>
-      <w:r>
-        <w:rPr>
-          <w:rFonts w:ascii="Arial" w:eastAsia="Arial" w:hAnsi="Arial" w:cs="Arial"/>
-          <w:sz w:val="24"/>
-          <w:szCs w:val="24"/>
-          <w:lang w:val="pt-BR"/>
-        </w:rPr>
-        <w:t>Sheets</w:t>
-      </w:r>
-      <w:proofErr w:type="spellEnd"/>
-      <w:r>
-        <w:rPr>
-          <w:rFonts w:ascii="Arial" w:eastAsia="Arial" w:hAnsi="Arial" w:cs="Arial"/>
-          <w:sz w:val="24"/>
-          <w:szCs w:val="24"/>
-          <w:lang w:val="pt-BR"/>
-        </w:rPr>
-        <w:t xml:space="preserve"> </w:t>
-      </w:r>
-      <w:proofErr w:type="spellStart"/>
-      <w:r>
-        <w:rPr>
-          <w:rFonts w:ascii="Arial" w:eastAsia="Arial" w:hAnsi="Arial" w:cs="Arial"/>
-          <w:sz w:val="24"/>
-          <w:szCs w:val="24"/>
-          <w:lang w:val="pt-BR"/>
-        </w:rPr>
-        <w:t>Level</w:t>
-      </w:r>
-      <w:proofErr w:type="spellEnd"/>
-      <w:r>
-        <w:rPr>
-          <w:rFonts w:ascii="Arial" w:eastAsia="Arial" w:hAnsi="Arial" w:cs="Arial"/>
-          <w:sz w:val="24"/>
-          <w:szCs w:val="24"/>
-          <w:lang w:val="pt-BR"/>
-        </w:rPr>
-        <w:t xml:space="preserve"> 2 </w:t>
-      </w:r>
-      <w:proofErr w:type="spellStart"/>
-      <w:r>
-        <w:rPr>
-          <w:rFonts w:ascii="Arial" w:eastAsia="Arial" w:hAnsi="Arial" w:cs="Arial"/>
-          <w:sz w:val="24"/>
-          <w:szCs w:val="24"/>
-          <w:lang w:val="pt-BR"/>
-        </w:rPr>
-        <w:t>Revision</w:t>
-      </w:r>
-      <w:proofErr w:type="spellEnd"/>
-      <w:r>
-        <w:rPr>
-          <w:rFonts w:ascii="Arial" w:eastAsia="Arial" w:hAnsi="Arial" w:cs="Arial"/>
-          <w:sz w:val="24"/>
-          <w:szCs w:val="24"/>
-          <w:lang w:val="pt-BR"/>
-        </w:rPr>
-        <w:t xml:space="preserve"> 2 (CSS 2.2) </w:t>
-      </w:r>
-      <w:proofErr w:type="spellStart"/>
-      <w:r>
-        <w:rPr>
-          <w:rFonts w:ascii="Arial" w:eastAsia="Arial" w:hAnsi="Arial" w:cs="Arial"/>
-          <w:sz w:val="24"/>
-          <w:szCs w:val="24"/>
-          <w:lang w:val="pt-BR"/>
-        </w:rPr>
-        <w:t>Specification</w:t>
-      </w:r>
-      <w:proofErr w:type="spellEnd"/>
-      <w:r>
-        <w:rPr>
-          <w:rFonts w:ascii="Arial" w:eastAsia="Arial" w:hAnsi="Arial" w:cs="Arial"/>
-          <w:sz w:val="24"/>
-          <w:szCs w:val="24"/>
-          <w:lang w:val="pt-BR"/>
-        </w:rPr>
-        <w:t xml:space="preserve">. W3C, 2018. Disponível em: </w:t>
-      </w:r>
-      <w:hyperlink r:id="rId39" w:tgtFrame="_new" w:history="1">
+        <w:t xml:space="preserve"> Cascading Style Sheets Level 2 Revision 2 (CSS 2.2) Specification. W3C, 2018. Disponível em: </w:t>
+      </w:r>
+      <w:hyperlink r:id="rId40" w:tgtFrame="_new" w:history="1">
         <w:r>
           <w:rPr>
             <w:rStyle w:val="Hyperlink"/>
@@ -10571,27 +10172,7 @@
           <w:szCs w:val="24"/>
           <w:lang w:val="pt-BR"/>
         </w:rPr>
-        <w:t xml:space="preserve"> PHP and MySQL Web </w:t>
-      </w:r>
-      <w:proofErr w:type="spellStart"/>
-      <w:r>
-        <w:rPr>
-          <w:rFonts w:ascii="Arial" w:eastAsia="Arial" w:hAnsi="Arial" w:cs="Arial"/>
-          <w:sz w:val="24"/>
-          <w:szCs w:val="24"/>
-          <w:lang w:val="pt-BR"/>
-        </w:rPr>
-        <w:t>Development</w:t>
-      </w:r>
-      <w:proofErr w:type="spellEnd"/>
-      <w:r>
-        <w:rPr>
-          <w:rFonts w:ascii="Arial" w:eastAsia="Arial" w:hAnsi="Arial" w:cs="Arial"/>
-          <w:sz w:val="24"/>
-          <w:szCs w:val="24"/>
-          <w:lang w:val="pt-BR"/>
-        </w:rPr>
-        <w:t>. 5. ed. Boston: Addison-Wesley, 2017.</w:t>
+        <w:t xml:space="preserve"> PHP and MySQL Web Development. 5. ed. Boston: Addison-Wesley, 2017.</w:t>
       </w:r>
     </w:p>
     <w:p>

</xml_diff>